<commit_message>
new file:   2020-07-23_告発状.docx 	new file:   2020-07-23_告発状.odt 	modified:   org/reference/2020-07-21_reference.org 	new file:   org/reference/2020-07-22_reference.org 	new file:   org/reference/2020-07-23_reference.org
update 2020-07-23_2219 a66-XTe
</commit_message>
<xml_diff>
--- a/2020-06-20_告発状/2020-06-20_告発状.docx
+++ b/2020-06-20_告発状/2020-06-20_告発状.docx
@@ -9,7 +9,7 @@
         <w:spacing w:lineRule="auto" w:line="276" w:before="0" w:after="140"/>
         <w:jc w:val="center"/>
         <w:rPr>
-          <w:rFonts w:ascii="游明朝" w:hAnsi="游明朝" w:eastAsia="游明朝" w:cs="" w:asciiTheme="minorHAnsi" w:cstheme="minorBidi" w:eastAsiaTheme="minorEastAsia" w:hAnsiTheme="minorHAnsi"/>
+          <w:rFonts w:ascii="游明朝" w:hAnsi="游明朝" w:eastAsia="" w:cs="游明朝" w:asciiTheme="minorHAnsi" w:cstheme="minorBidi" w:eastAsiaTheme="minorEastAsia" w:hAnsiTheme="minorHAnsi"/>
           <w:b/>
           <w:b/>
           <w:bCs/>
@@ -20,7 +20,7 @@
       </w:pPr>
       <w:r>
         <w:rPr>
-          <w:rFonts w:ascii="游明朝" w:hAnsi="游明朝" w:cs="" w:eastAsia="游明朝" w:asciiTheme="minorHAnsi" w:cstheme="minorBidi" w:eastAsiaTheme="minorEastAsia" w:hAnsiTheme="minorHAnsi"/>
+          <w:rFonts w:ascii="游明朝" w:hAnsi="游明朝" w:cs="游明朝" w:eastAsia="" w:asciiTheme="minorHAnsi" w:cstheme="minorBidi" w:eastAsiaTheme="minorEastAsia" w:hAnsiTheme="minorHAnsi"/>
           <w:sz w:val="32"/>
           <w:szCs w:val="32"/>
           <w:lang w:bidi="ar-SA"/>
@@ -35,7 +35,7 @@
         <w:spacing w:lineRule="auto" w:line="276" w:before="0" w:after="140"/>
         <w:jc w:val="both"/>
         <w:rPr>
-          <w:rFonts w:ascii="游明朝" w:hAnsi="游明朝" w:eastAsia="游明朝" w:cs="" w:asciiTheme="minorHAnsi" w:cstheme="minorBidi" w:eastAsiaTheme="minorEastAsia" w:hAnsiTheme="minorHAnsi"/>
+          <w:rFonts w:ascii="游明朝" w:hAnsi="游明朝" w:eastAsia="" w:cs="游明朝" w:asciiTheme="minorHAnsi" w:cstheme="minorBidi" w:eastAsiaTheme="minorEastAsia" w:hAnsiTheme="minorHAnsi"/>
           <w:b/>
           <w:b/>
           <w:bCs/>
@@ -46,7 +46,7 @@
       </w:pPr>
       <w:r>
         <w:rPr>
-          <w:rFonts w:eastAsia="游明朝" w:cs="" w:cstheme="minorBidi" w:eastAsiaTheme="minorEastAsia" w:ascii="游明朝" w:hAnsi="游明朝"/>
+          <w:rFonts w:eastAsia="" w:cs="游明朝" w:cstheme="minorBidi" w:eastAsiaTheme="minorEastAsia" w:ascii="游明朝" w:hAnsi="游明朝"/>
           <w:b/>
           <w:bCs/>
           <w:sz w:val="28"/>
@@ -62,7 +62,7 @@
         <w:spacing w:lineRule="auto" w:line="276" w:before="0" w:after="140"/>
         <w:jc w:val="both"/>
         <w:rPr>
-          <w:rFonts w:ascii="游明朝" w:hAnsi="游明朝" w:eastAsia="游明朝" w:cs="" w:asciiTheme="minorHAnsi" w:cstheme="minorBidi" w:eastAsiaTheme="minorEastAsia" w:hAnsiTheme="minorHAnsi"/>
+          <w:rFonts w:ascii="游明朝" w:hAnsi="游明朝" w:eastAsia="" w:cs="游明朝" w:asciiTheme="minorHAnsi" w:cstheme="minorBidi" w:eastAsiaTheme="minorEastAsia" w:hAnsiTheme="minorHAnsi"/>
           <w:b/>
           <w:b/>
           <w:bCs/>
@@ -73,7 +73,7 @@
       </w:pPr>
       <w:r>
         <w:rPr>
-          <w:rFonts w:ascii="游明朝" w:hAnsi="游明朝" w:cs="" w:eastAsia="游明朝" w:asciiTheme="minorHAnsi" w:cstheme="minorBidi" w:eastAsiaTheme="minorEastAsia" w:hAnsiTheme="minorHAnsi"/>
+          <w:rFonts w:ascii="游明朝" w:hAnsi="游明朝" w:cs="游明朝" w:eastAsia="" w:asciiTheme="minorHAnsi" w:cstheme="minorBidi" w:eastAsiaTheme="minorEastAsia" w:hAnsiTheme="minorHAnsi"/>
           <w:sz w:val="21"/>
           <w:szCs w:val="22"/>
           <w:lang w:bidi="ar-SA"/>
@@ -82,7 +82,7 @@
       </w:r>
       <w:r>
         <w:rPr>
-          <w:rFonts w:eastAsia="游明朝" w:cs="" w:ascii="游明朝" w:hAnsi="游明朝" w:asciiTheme="minorHAnsi" w:cstheme="minorBidi" w:eastAsiaTheme="minorEastAsia" w:hAnsiTheme="minorHAnsi"/>
+          <w:rFonts w:eastAsia="" w:cs="游明朝" w:ascii="游明朝" w:hAnsi="游明朝" w:asciiTheme="minorHAnsi" w:cstheme="minorBidi" w:eastAsiaTheme="minorEastAsia" w:hAnsiTheme="minorHAnsi"/>
           <w:sz w:val="21"/>
           <w:szCs w:val="22"/>
           <w:lang w:bidi="ar-SA"/>
@@ -91,7 +91,7 @@
       </w:r>
       <w:r>
         <w:rPr>
-          <w:rFonts w:ascii="游明朝" w:hAnsi="游明朝" w:cs="" w:eastAsia="游明朝" w:asciiTheme="minorHAnsi" w:cstheme="minorBidi" w:eastAsiaTheme="minorEastAsia" w:hAnsiTheme="minorHAnsi"/>
+          <w:rFonts w:ascii="游明朝" w:hAnsi="游明朝" w:cs="游明朝" w:eastAsia="" w:asciiTheme="minorHAnsi" w:cstheme="minorBidi" w:eastAsiaTheme="minorEastAsia" w:hAnsiTheme="minorHAnsi"/>
           <w:sz w:val="21"/>
           <w:szCs w:val="22"/>
           <w:lang w:bidi="ar-SA"/>
@@ -100,7 +100,7 @@
       </w:r>
       <w:r>
         <w:rPr>
-          <w:rFonts w:eastAsia="游明朝" w:cs="" w:ascii="游明朝" w:hAnsi="游明朝" w:asciiTheme="minorHAnsi" w:cstheme="minorBidi" w:eastAsiaTheme="minorEastAsia" w:hAnsiTheme="minorHAnsi"/>
+          <w:rFonts w:eastAsia="" w:cs="游明朝" w:ascii="游明朝" w:hAnsi="游明朝" w:asciiTheme="minorHAnsi" w:cstheme="minorBidi" w:eastAsiaTheme="minorEastAsia" w:hAnsiTheme="minorHAnsi"/>
           <w:sz w:val="21"/>
           <w:szCs w:val="22"/>
           <w:lang w:bidi="ar-SA"/>
@@ -109,7 +109,7 @@
       </w:r>
       <w:r>
         <w:rPr>
-          <w:rFonts w:ascii="游明朝" w:hAnsi="游明朝" w:cs="" w:eastAsia="游明朝" w:asciiTheme="minorHAnsi" w:cstheme="minorBidi" w:eastAsiaTheme="minorEastAsia" w:hAnsiTheme="minorHAnsi"/>
+          <w:rFonts w:ascii="游明朝" w:hAnsi="游明朝" w:cs="游明朝" w:eastAsia="" w:asciiTheme="minorHAnsi" w:cstheme="minorBidi" w:eastAsiaTheme="minorEastAsia" w:hAnsiTheme="minorHAnsi"/>
           <w:sz w:val="21"/>
           <w:szCs w:val="22"/>
           <w:lang w:bidi="ar-SA"/>
@@ -118,7 +118,7 @@
       </w:r>
       <w:r>
         <w:rPr>
-          <w:rFonts w:eastAsia="游明朝" w:cs="" w:ascii="游明朝" w:hAnsi="游明朝" w:asciiTheme="minorHAnsi" w:cstheme="minorBidi" w:eastAsiaTheme="minorEastAsia" w:hAnsiTheme="minorHAnsi"/>
+          <w:rFonts w:eastAsia="" w:cs="游明朝" w:ascii="游明朝" w:hAnsi="游明朝" w:asciiTheme="minorHAnsi" w:cstheme="minorBidi" w:eastAsiaTheme="minorEastAsia" w:hAnsiTheme="minorHAnsi"/>
           <w:sz w:val="21"/>
           <w:szCs w:val="22"/>
           <w:lang w:bidi="ar-SA"/>
@@ -127,7 +127,7 @@
       </w:r>
       <w:r>
         <w:rPr>
-          <w:rFonts w:ascii="游明朝" w:hAnsi="游明朝" w:cs="" w:eastAsia="游明朝" w:asciiTheme="minorHAnsi" w:cstheme="minorBidi" w:eastAsiaTheme="minorEastAsia" w:hAnsiTheme="minorHAnsi"/>
+          <w:rFonts w:ascii="游明朝" w:hAnsi="游明朝" w:cs="游明朝" w:eastAsia="" w:asciiTheme="minorHAnsi" w:cstheme="minorBidi" w:eastAsiaTheme="minorEastAsia" w:hAnsiTheme="minorHAnsi"/>
           <w:sz w:val="21"/>
           <w:szCs w:val="22"/>
           <w:lang w:bidi="ar-SA"/>
@@ -142,7 +142,7 @@
         <w:spacing w:lineRule="auto" w:line="276" w:before="0" w:after="140"/>
         <w:jc w:val="both"/>
         <w:rPr>
-          <w:rFonts w:ascii="游明朝" w:hAnsi="游明朝" w:eastAsia="游明朝" w:cs="" w:asciiTheme="minorHAnsi" w:cstheme="minorBidi" w:eastAsiaTheme="minorEastAsia" w:hAnsiTheme="minorHAnsi"/>
+          <w:rFonts w:ascii="游明朝" w:hAnsi="游明朝" w:eastAsia="" w:cs="游明朝" w:asciiTheme="minorHAnsi" w:cstheme="minorBidi" w:eastAsiaTheme="minorEastAsia" w:hAnsiTheme="minorHAnsi"/>
           <w:b/>
           <w:b/>
           <w:bCs/>
@@ -153,7 +153,7 @@
       </w:pPr>
       <w:r>
         <w:rPr>
-          <w:rFonts w:ascii="游明朝" w:hAnsi="游明朝" w:cs="" w:eastAsia="游明朝" w:asciiTheme="minorHAnsi" w:cstheme="minorBidi" w:eastAsiaTheme="minorEastAsia" w:hAnsiTheme="minorHAnsi"/>
+          <w:rFonts w:ascii="游明朝" w:hAnsi="游明朝" w:cs="游明朝" w:eastAsia="" w:asciiTheme="minorHAnsi" w:cstheme="minorBidi" w:eastAsiaTheme="minorEastAsia" w:hAnsiTheme="minorHAnsi"/>
           <w:sz w:val="21"/>
           <w:szCs w:val="22"/>
           <w:lang w:bidi="ar-SA"/>
@@ -169,7 +169,7 @@
         <w:ind w:left="3175" w:hanging="0"/>
         <w:jc w:val="both"/>
         <w:rPr>
-          <w:rFonts w:ascii="游明朝" w:hAnsi="游明朝" w:eastAsia="游明朝" w:cs="" w:asciiTheme="minorHAnsi" w:cstheme="minorBidi" w:eastAsiaTheme="minorEastAsia" w:hAnsiTheme="minorHAnsi"/>
+          <w:rFonts w:ascii="游明朝" w:hAnsi="游明朝" w:eastAsia="" w:cs="游明朝" w:asciiTheme="minorHAnsi" w:cstheme="minorBidi" w:eastAsiaTheme="minorEastAsia" w:hAnsiTheme="minorHAnsi"/>
           <w:b/>
           <w:b/>
           <w:bCs/>
@@ -180,7 +180,7 @@
       </w:pPr>
       <w:r>
         <w:rPr>
-          <w:rFonts w:ascii="游明朝" w:hAnsi="游明朝" w:cs="" w:eastAsia="游明朝" w:asciiTheme="minorHAnsi" w:cstheme="minorBidi" w:eastAsiaTheme="minorEastAsia" w:hAnsiTheme="minorHAnsi"/>
+          <w:rFonts w:ascii="游明朝" w:hAnsi="游明朝" w:cs="游明朝" w:eastAsia="" w:asciiTheme="minorHAnsi" w:cstheme="minorBidi" w:eastAsiaTheme="minorEastAsia" w:hAnsiTheme="minorHAnsi"/>
           <w:sz w:val="21"/>
           <w:szCs w:val="22"/>
           <w:lang w:bidi="ar-SA"/>
@@ -196,7 +196,7 @@
         <w:ind w:left="3175" w:hanging="0"/>
         <w:jc w:val="both"/>
         <w:rPr>
-          <w:rFonts w:ascii="游明朝" w:hAnsi="游明朝" w:eastAsia="游明朝" w:cs="" w:asciiTheme="minorHAnsi" w:cstheme="minorBidi" w:eastAsiaTheme="minorEastAsia" w:hAnsiTheme="minorHAnsi"/>
+          <w:rFonts w:ascii="游明朝" w:hAnsi="游明朝" w:eastAsia="" w:cs="游明朝" w:asciiTheme="minorHAnsi" w:cstheme="minorBidi" w:eastAsiaTheme="minorEastAsia" w:hAnsiTheme="minorHAnsi"/>
           <w:b/>
           <w:b/>
           <w:bCs/>
@@ -207,7 +207,7 @@
       </w:pPr>
       <w:r>
         <w:rPr>
-          <w:rFonts w:ascii="游明朝" w:hAnsi="游明朝" w:cs="" w:eastAsia="游明朝" w:asciiTheme="minorHAnsi" w:cstheme="minorBidi" w:eastAsiaTheme="minorEastAsia" w:hAnsiTheme="minorHAnsi"/>
+          <w:rFonts w:ascii="游明朝" w:hAnsi="游明朝" w:cs="游明朝" w:eastAsia="" w:asciiTheme="minorHAnsi" w:cstheme="minorBidi" w:eastAsiaTheme="minorEastAsia" w:hAnsiTheme="minorHAnsi"/>
           <w:sz w:val="21"/>
           <w:szCs w:val="22"/>
           <w:lang w:bidi="ar-SA"/>
@@ -223,7 +223,7 @@
         <w:ind w:left="3175" w:hanging="0"/>
         <w:jc w:val="both"/>
         <w:rPr>
-          <w:rFonts w:ascii="游明朝" w:hAnsi="游明朝" w:eastAsia="游明朝" w:cs="" w:asciiTheme="minorHAnsi" w:cstheme="minorBidi" w:eastAsiaTheme="minorEastAsia" w:hAnsiTheme="minorHAnsi"/>
+          <w:rFonts w:ascii="游明朝" w:hAnsi="游明朝" w:eastAsia="" w:cs="游明朝" w:asciiTheme="minorHAnsi" w:cstheme="minorBidi" w:eastAsiaTheme="minorEastAsia" w:hAnsiTheme="minorHAnsi"/>
           <w:b/>
           <w:b/>
           <w:bCs/>
@@ -234,7 +234,7 @@
       </w:pPr>
       <w:r>
         <w:rPr>
-          <w:rFonts w:ascii="游明朝" w:hAnsi="游明朝" w:cs="" w:eastAsia="游明朝" w:asciiTheme="minorHAnsi" w:cstheme="minorBidi" w:eastAsiaTheme="minorEastAsia" w:hAnsiTheme="minorHAnsi"/>
+          <w:rFonts w:ascii="游明朝" w:hAnsi="游明朝" w:cs="游明朝" w:eastAsia="" w:asciiTheme="minorHAnsi" w:cstheme="minorBidi" w:eastAsiaTheme="minorEastAsia" w:hAnsiTheme="minorHAnsi"/>
           <w:sz w:val="21"/>
           <w:szCs w:val="22"/>
           <w:lang w:bidi="ar-SA"/>
@@ -250,7 +250,7 @@
         <w:ind w:left="3175" w:hanging="0"/>
         <w:jc w:val="both"/>
         <w:rPr>
-          <w:rFonts w:ascii="游明朝" w:hAnsi="游明朝" w:eastAsia="游明朝" w:cs="" w:asciiTheme="minorHAnsi" w:cstheme="minorBidi" w:eastAsiaTheme="minorEastAsia" w:hAnsiTheme="minorHAnsi"/>
+          <w:rFonts w:ascii="游明朝" w:hAnsi="游明朝" w:eastAsia="" w:cs="游明朝" w:asciiTheme="minorHAnsi" w:cstheme="minorBidi" w:eastAsiaTheme="minorEastAsia" w:hAnsiTheme="minorHAnsi"/>
           <w:b/>
           <w:b/>
           <w:bCs/>
@@ -261,7 +261,7 @@
       </w:pPr>
       <w:r>
         <w:rPr>
-          <w:rFonts w:ascii="游明朝" w:hAnsi="游明朝" w:cs="" w:eastAsia="游明朝" w:asciiTheme="minorHAnsi" w:cstheme="minorBidi" w:eastAsiaTheme="minorEastAsia" w:hAnsiTheme="minorHAnsi"/>
+          <w:rFonts w:ascii="游明朝" w:hAnsi="游明朝" w:cs="游明朝" w:eastAsia="" w:asciiTheme="minorHAnsi" w:cstheme="minorBidi" w:eastAsiaTheme="minorEastAsia" w:hAnsiTheme="minorHAnsi"/>
           <w:sz w:val="21"/>
           <w:szCs w:val="22"/>
           <w:lang w:bidi="ar-SA"/>
@@ -277,7 +277,7 @@
         <w:ind w:left="3175" w:hanging="0"/>
         <w:jc w:val="both"/>
         <w:rPr>
-          <w:rFonts w:ascii="游明朝" w:hAnsi="游明朝" w:eastAsia="游明朝" w:cs="" w:asciiTheme="minorHAnsi" w:cstheme="minorBidi" w:eastAsiaTheme="minorEastAsia" w:hAnsiTheme="minorHAnsi"/>
+          <w:rFonts w:ascii="游明朝" w:hAnsi="游明朝" w:eastAsia="" w:cs="游明朝" w:asciiTheme="minorHAnsi" w:cstheme="minorBidi" w:eastAsiaTheme="minorEastAsia" w:hAnsiTheme="minorHAnsi"/>
           <w:b/>
           <w:b/>
           <w:bCs/>
@@ -288,7 +288,7 @@
       </w:pPr>
       <w:r>
         <w:rPr>
-          <w:rFonts w:ascii="游明朝" w:hAnsi="游明朝" w:cs="" w:eastAsia="游明朝" w:asciiTheme="minorHAnsi" w:cstheme="minorBidi" w:eastAsiaTheme="minorEastAsia" w:hAnsiTheme="minorHAnsi"/>
+          <w:rFonts w:ascii="游明朝" w:hAnsi="游明朝" w:cs="游明朝" w:eastAsia="" w:asciiTheme="minorHAnsi" w:cstheme="minorBidi" w:eastAsiaTheme="minorEastAsia" w:hAnsiTheme="minorHAnsi"/>
           <w:sz w:val="21"/>
           <w:szCs w:val="22"/>
           <w:lang w:bidi="ar-SA"/>
@@ -304,7 +304,7 @@
         <w:ind w:left="3175" w:hanging="0"/>
         <w:jc w:val="both"/>
         <w:rPr>
-          <w:rFonts w:ascii="游明朝" w:hAnsi="游明朝" w:eastAsia="游明朝" w:cs="" w:asciiTheme="minorHAnsi" w:cstheme="minorBidi" w:eastAsiaTheme="minorEastAsia" w:hAnsiTheme="minorHAnsi"/>
+          <w:rFonts w:ascii="游明朝" w:hAnsi="游明朝" w:eastAsia="" w:cs="游明朝" w:asciiTheme="minorHAnsi" w:cstheme="minorBidi" w:eastAsiaTheme="minorEastAsia" w:hAnsiTheme="minorHAnsi"/>
           <w:b/>
           <w:b/>
           <w:bCs/>
@@ -315,7 +315,7 @@
       </w:pPr>
       <w:r>
         <w:rPr>
-          <w:rFonts w:ascii="游明朝" w:hAnsi="游明朝" w:cs="" w:eastAsia="游明朝" w:asciiTheme="minorHAnsi" w:cstheme="minorBidi" w:eastAsiaTheme="minorEastAsia" w:hAnsiTheme="minorHAnsi"/>
+          <w:rFonts w:ascii="游明朝" w:hAnsi="游明朝" w:cs="游明朝" w:eastAsia="" w:asciiTheme="minorHAnsi" w:cstheme="minorBidi" w:eastAsiaTheme="minorEastAsia" w:hAnsiTheme="minorHAnsi"/>
           <w:sz w:val="21"/>
           <w:szCs w:val="22"/>
           <w:lang w:bidi="ar-SA"/>
@@ -331,7 +331,7 @@
         <w:ind w:left="3175" w:hanging="0"/>
         <w:jc w:val="both"/>
         <w:rPr>
-          <w:rFonts w:ascii="游明朝" w:hAnsi="游明朝" w:eastAsia="游明朝" w:cs="" w:asciiTheme="minorHAnsi" w:cstheme="minorBidi" w:eastAsiaTheme="minorEastAsia" w:hAnsiTheme="minorHAnsi"/>
+          <w:rFonts w:ascii="游明朝" w:hAnsi="游明朝" w:eastAsia="" w:cs="游明朝" w:asciiTheme="minorHAnsi" w:cstheme="minorBidi" w:eastAsiaTheme="minorEastAsia" w:hAnsiTheme="minorHAnsi"/>
           <w:b/>
           <w:b/>
           <w:bCs/>
@@ -342,7 +342,7 @@
       </w:pPr>
       <w:r>
         <w:rPr>
-          <w:rFonts w:ascii="游明朝" w:hAnsi="游明朝" w:cs="" w:eastAsia="游明朝" w:asciiTheme="minorHAnsi" w:cstheme="minorBidi" w:eastAsiaTheme="minorEastAsia" w:hAnsiTheme="minorHAnsi"/>
+          <w:rFonts w:ascii="游明朝" w:hAnsi="游明朝" w:cs="游明朝" w:eastAsia="" w:asciiTheme="minorHAnsi" w:cstheme="minorBidi" w:eastAsiaTheme="minorEastAsia" w:hAnsiTheme="minorHAnsi"/>
           <w:sz w:val="21"/>
           <w:szCs w:val="22"/>
           <w:lang w:bidi="ar-SA"/>
@@ -358,7 +358,7 @@
         <w:ind w:left="3175" w:hanging="0"/>
         <w:jc w:val="both"/>
         <w:rPr>
-          <w:rFonts w:ascii="游明朝" w:hAnsi="游明朝" w:eastAsia="游明朝" w:cs="" w:asciiTheme="minorHAnsi" w:cstheme="minorBidi" w:eastAsiaTheme="minorEastAsia" w:hAnsiTheme="minorHAnsi"/>
+          <w:rFonts w:ascii="游明朝" w:hAnsi="游明朝" w:eastAsia="" w:cs="游明朝" w:asciiTheme="minorHAnsi" w:cstheme="minorBidi" w:eastAsiaTheme="minorEastAsia" w:hAnsiTheme="minorHAnsi"/>
           <w:b/>
           <w:b/>
           <w:bCs/>
@@ -369,7 +369,7 @@
       </w:pPr>
       <w:r>
         <w:rPr>
-          <w:rFonts w:ascii="游明朝" w:hAnsi="游明朝" w:cs="" w:eastAsia="游明朝" w:asciiTheme="minorHAnsi" w:cstheme="minorBidi" w:eastAsiaTheme="minorEastAsia" w:hAnsiTheme="minorHAnsi"/>
+          <w:rFonts w:ascii="游明朝" w:hAnsi="游明朝" w:cs="游明朝" w:eastAsia="" w:asciiTheme="minorHAnsi" w:cstheme="minorBidi" w:eastAsiaTheme="minorEastAsia" w:hAnsiTheme="minorHAnsi"/>
           <w:sz w:val="21"/>
           <w:szCs w:val="22"/>
           <w:lang w:bidi="ar-SA"/>
@@ -385,7 +385,7 @@
         <w:ind w:left="3175" w:hanging="0"/>
         <w:jc w:val="both"/>
         <w:rPr>
-          <w:rFonts w:ascii="游明朝" w:hAnsi="游明朝" w:eastAsia="游明朝" w:cs="" w:asciiTheme="minorHAnsi" w:cstheme="minorBidi" w:eastAsiaTheme="minorEastAsia" w:hAnsiTheme="minorHAnsi"/>
+          <w:rFonts w:ascii="游明朝" w:hAnsi="游明朝" w:eastAsia="" w:cs="游明朝" w:asciiTheme="minorHAnsi" w:cstheme="minorBidi" w:eastAsiaTheme="minorEastAsia" w:hAnsiTheme="minorHAnsi"/>
           <w:b/>
           <w:b/>
           <w:bCs/>
@@ -396,7 +396,7 @@
       </w:pPr>
       <w:r>
         <w:rPr>
-          <w:rFonts w:ascii="游明朝" w:hAnsi="游明朝" w:cs="" w:eastAsia="游明朝" w:asciiTheme="minorHAnsi" w:cstheme="minorBidi" w:eastAsiaTheme="minorEastAsia" w:hAnsiTheme="minorHAnsi"/>
+          <w:rFonts w:ascii="游明朝" w:hAnsi="游明朝" w:cs="游明朝" w:eastAsia="" w:asciiTheme="minorHAnsi" w:cstheme="minorBidi" w:eastAsiaTheme="minorEastAsia" w:hAnsiTheme="minorHAnsi"/>
           <w:sz w:val="21"/>
           <w:szCs w:val="22"/>
           <w:lang w:bidi="ar-SA"/>
@@ -412,7 +412,7 @@
         <w:ind w:left="3175" w:hanging="0"/>
         <w:jc w:val="both"/>
         <w:rPr>
-          <w:rFonts w:ascii="游明朝" w:hAnsi="游明朝" w:eastAsia="游明朝" w:cs="" w:asciiTheme="minorHAnsi" w:cstheme="minorBidi" w:eastAsiaTheme="minorEastAsia" w:hAnsiTheme="minorHAnsi"/>
+          <w:rFonts w:ascii="游明朝" w:hAnsi="游明朝" w:eastAsia="" w:cs="游明朝" w:asciiTheme="minorHAnsi" w:cstheme="minorBidi" w:eastAsiaTheme="minorEastAsia" w:hAnsiTheme="minorHAnsi"/>
           <w:b/>
           <w:b/>
           <w:bCs/>
@@ -423,7 +423,7 @@
       </w:pPr>
       <w:r>
         <w:rPr>
-          <w:rFonts w:ascii="游明朝" w:hAnsi="游明朝" w:cs="" w:eastAsia="游明朝" w:asciiTheme="minorHAnsi" w:cstheme="minorBidi" w:eastAsiaTheme="minorEastAsia" w:hAnsiTheme="minorHAnsi"/>
+          <w:rFonts w:ascii="游明朝" w:hAnsi="游明朝" w:cs="游明朝" w:eastAsia="" w:asciiTheme="minorHAnsi" w:cstheme="minorBidi" w:eastAsiaTheme="minorEastAsia" w:hAnsiTheme="minorHAnsi"/>
           <w:sz w:val="21"/>
           <w:szCs w:val="22"/>
           <w:lang w:bidi="ar-SA"/>
@@ -439,7 +439,7 @@
         <w:ind w:left="3175" w:hanging="0"/>
         <w:jc w:val="both"/>
         <w:rPr>
-          <w:rFonts w:ascii="游明朝" w:hAnsi="游明朝" w:eastAsia="游明朝" w:cs="" w:asciiTheme="minorHAnsi" w:cstheme="minorBidi" w:eastAsiaTheme="minorEastAsia" w:hAnsiTheme="minorHAnsi"/>
+          <w:rFonts w:ascii="游明朝" w:hAnsi="游明朝" w:eastAsia="" w:cs="游明朝" w:asciiTheme="minorHAnsi" w:cstheme="minorBidi" w:eastAsiaTheme="minorEastAsia" w:hAnsiTheme="minorHAnsi"/>
           <w:b/>
           <w:b/>
           <w:bCs/>
@@ -450,7 +450,7 @@
       </w:pPr>
       <w:r>
         <w:rPr>
-          <w:rFonts w:ascii="游明朝" w:hAnsi="游明朝" w:cs="" w:eastAsia="游明朝" w:asciiTheme="minorHAnsi" w:cstheme="minorBidi" w:eastAsiaTheme="minorEastAsia" w:hAnsiTheme="minorHAnsi"/>
+          <w:rFonts w:ascii="游明朝" w:hAnsi="游明朝" w:cs="游明朝" w:eastAsia="" w:asciiTheme="minorHAnsi" w:cstheme="minorBidi" w:eastAsiaTheme="minorEastAsia" w:hAnsiTheme="minorHAnsi"/>
           <w:sz w:val="21"/>
           <w:szCs w:val="22"/>
           <w:lang w:bidi="ar-SA"/>
@@ -466,7 +466,7 @@
         <w:ind w:left="3175" w:hanging="0"/>
         <w:jc w:val="both"/>
         <w:rPr>
-          <w:rFonts w:ascii="游明朝" w:hAnsi="游明朝" w:eastAsia="游明朝" w:cs="" w:asciiTheme="minorHAnsi" w:cstheme="minorBidi" w:eastAsiaTheme="minorEastAsia" w:hAnsiTheme="minorHAnsi"/>
+          <w:rFonts w:ascii="游明朝" w:hAnsi="游明朝" w:eastAsia="" w:cs="游明朝" w:asciiTheme="minorHAnsi" w:cstheme="minorBidi" w:eastAsiaTheme="minorEastAsia" w:hAnsiTheme="minorHAnsi"/>
           <w:b/>
           <w:b/>
           <w:bCs/>
@@ -477,7 +477,7 @@
       </w:pPr>
       <w:r>
         <w:rPr>
-          <w:rFonts w:ascii="游明朝" w:hAnsi="游明朝" w:cs="" w:eastAsia="游明朝" w:asciiTheme="minorHAnsi" w:cstheme="minorBidi" w:eastAsiaTheme="minorEastAsia" w:hAnsiTheme="minorHAnsi"/>
+          <w:rFonts w:ascii="游明朝" w:hAnsi="游明朝" w:cs="游明朝" w:eastAsia="" w:asciiTheme="minorHAnsi" w:cstheme="minorBidi" w:eastAsiaTheme="minorEastAsia" w:hAnsiTheme="minorHAnsi"/>
           <w:sz w:val="21"/>
           <w:szCs w:val="22"/>
           <w:lang w:bidi="ar-SA"/>
@@ -493,7 +493,7 @@
         <w:ind w:left="3175" w:hanging="0"/>
         <w:jc w:val="both"/>
         <w:rPr>
-          <w:rFonts w:ascii="游明朝" w:hAnsi="游明朝" w:eastAsia="游明朝" w:cs="" w:asciiTheme="minorHAnsi" w:cstheme="minorBidi" w:eastAsiaTheme="minorEastAsia" w:hAnsiTheme="minorHAnsi"/>
+          <w:rFonts w:ascii="游明朝" w:hAnsi="游明朝" w:eastAsia="" w:cs="游明朝" w:asciiTheme="minorHAnsi" w:cstheme="minorBidi" w:eastAsiaTheme="minorEastAsia" w:hAnsiTheme="minorHAnsi"/>
           <w:b/>
           <w:b/>
           <w:bCs/>
@@ -504,7 +504,7 @@
       </w:pPr>
       <w:r>
         <w:rPr>
-          <w:rFonts w:ascii="游明朝" w:hAnsi="游明朝" w:cs="" w:eastAsia="游明朝" w:asciiTheme="minorHAnsi" w:cstheme="minorBidi" w:eastAsiaTheme="minorEastAsia" w:hAnsiTheme="minorHAnsi"/>
+          <w:rFonts w:ascii="游明朝" w:hAnsi="游明朝" w:cs="游明朝" w:eastAsia="" w:asciiTheme="minorHAnsi" w:cstheme="minorBidi" w:eastAsiaTheme="minorEastAsia" w:hAnsiTheme="minorHAnsi"/>
           <w:sz w:val="21"/>
           <w:szCs w:val="22"/>
           <w:lang w:bidi="ar-SA"/>
@@ -520,7 +520,7 @@
         <w:ind w:left="3175" w:hanging="0"/>
         <w:jc w:val="both"/>
         <w:rPr>
-          <w:rFonts w:ascii="游明朝" w:hAnsi="游明朝" w:eastAsia="游明朝" w:cs="" w:asciiTheme="minorHAnsi" w:cstheme="minorBidi" w:eastAsiaTheme="minorEastAsia" w:hAnsiTheme="minorHAnsi"/>
+          <w:rFonts w:ascii="游明朝" w:hAnsi="游明朝" w:eastAsia="" w:cs="游明朝" w:asciiTheme="minorHAnsi" w:cstheme="minorBidi" w:eastAsiaTheme="minorEastAsia" w:hAnsiTheme="minorHAnsi"/>
           <w:b/>
           <w:b/>
           <w:bCs/>
@@ -531,7 +531,7 @@
       </w:pPr>
       <w:r>
         <w:rPr>
-          <w:rFonts w:ascii="游明朝" w:hAnsi="游明朝" w:cs="" w:eastAsia="游明朝" w:asciiTheme="minorHAnsi" w:cstheme="minorBidi" w:eastAsiaTheme="minorEastAsia" w:hAnsiTheme="minorHAnsi"/>
+          <w:rFonts w:ascii="游明朝" w:hAnsi="游明朝" w:cs="游明朝" w:eastAsia="" w:asciiTheme="minorHAnsi" w:cstheme="minorBidi" w:eastAsiaTheme="minorEastAsia" w:hAnsiTheme="minorHAnsi"/>
           <w:sz w:val="21"/>
           <w:szCs w:val="22"/>
           <w:lang w:bidi="ar-SA"/>
@@ -547,7 +547,7 @@
         <w:ind w:left="3175" w:hanging="0"/>
         <w:jc w:val="both"/>
         <w:rPr>
-          <w:rFonts w:ascii="游明朝" w:hAnsi="游明朝" w:eastAsia="游明朝" w:cs="" w:asciiTheme="minorHAnsi" w:cstheme="minorBidi" w:eastAsiaTheme="minorEastAsia" w:hAnsiTheme="minorHAnsi"/>
+          <w:rFonts w:ascii="游明朝" w:hAnsi="游明朝" w:eastAsia="" w:cs="游明朝" w:asciiTheme="minorHAnsi" w:cstheme="minorBidi" w:eastAsiaTheme="minorEastAsia" w:hAnsiTheme="minorHAnsi"/>
           <w:b/>
           <w:b/>
           <w:bCs/>
@@ -558,7 +558,7 @@
       </w:pPr>
       <w:r>
         <w:rPr>
-          <w:rFonts w:ascii="游明朝" w:hAnsi="游明朝" w:cs="" w:eastAsia="游明朝" w:asciiTheme="minorHAnsi" w:cstheme="minorBidi" w:eastAsiaTheme="minorEastAsia" w:hAnsiTheme="minorHAnsi"/>
+          <w:rFonts w:ascii="游明朝" w:hAnsi="游明朝" w:cs="游明朝" w:eastAsia="" w:asciiTheme="minorHAnsi" w:cstheme="minorBidi" w:eastAsiaTheme="minorEastAsia" w:hAnsiTheme="minorHAnsi"/>
           <w:sz w:val="21"/>
           <w:szCs w:val="22"/>
           <w:lang w:bidi="ar-SA"/>
@@ -573,7 +573,7 @@
         <w:spacing w:lineRule="auto" w:line="276" w:before="0" w:after="140"/>
         <w:jc w:val="both"/>
         <w:rPr>
-          <w:rFonts w:ascii="游明朝" w:hAnsi="游明朝" w:eastAsia="游明朝" w:cs="" w:asciiTheme="minorHAnsi" w:cstheme="minorBidi" w:eastAsiaTheme="minorEastAsia" w:hAnsiTheme="minorHAnsi"/>
+          <w:rFonts w:ascii="游明朝" w:hAnsi="游明朝" w:eastAsia="" w:cs="游明朝" w:asciiTheme="minorHAnsi" w:cstheme="minorBidi" w:eastAsiaTheme="minorEastAsia" w:hAnsiTheme="minorHAnsi"/>
           <w:b/>
           <w:b/>
           <w:bCs/>
@@ -584,7 +584,7 @@
       </w:pPr>
       <w:r>
         <w:rPr>
-          <w:rFonts w:eastAsia="游明朝" w:cs="" w:cstheme="minorBidi" w:eastAsiaTheme="minorEastAsia" w:ascii="游明朝" w:hAnsi="游明朝"/>
+          <w:rFonts w:eastAsia="" w:cs="游明朝" w:cstheme="minorBidi" w:eastAsiaTheme="minorEastAsia" w:ascii="游明朝" w:hAnsi="游明朝"/>
           <w:b/>
           <w:bCs/>
           <w:sz w:val="28"/>
@@ -600,7 +600,7 @@
         <w:spacing w:lineRule="auto" w:line="276" w:before="0" w:after="140"/>
         <w:jc w:val="both"/>
         <w:rPr>
-          <w:rFonts w:ascii="游明朝" w:hAnsi="游明朝" w:eastAsia="游明朝" w:cs="" w:asciiTheme="minorHAnsi" w:cstheme="minorBidi" w:eastAsiaTheme="minorEastAsia" w:hAnsiTheme="minorHAnsi"/>
+          <w:rFonts w:ascii="游明朝" w:hAnsi="游明朝" w:eastAsia="" w:cs="游明朝" w:asciiTheme="minorHAnsi" w:cstheme="minorBidi" w:eastAsiaTheme="minorEastAsia" w:hAnsiTheme="minorHAnsi"/>
           <w:b/>
           <w:b/>
           <w:bCs/>
@@ -611,7 +611,7 @@
       </w:pPr>
       <w:r>
         <w:rPr>
-          <w:rFonts w:ascii="游明朝" w:hAnsi="游明朝" w:cs="" w:eastAsia="游明朝" w:asciiTheme="minorHAnsi" w:cstheme="minorBidi" w:eastAsiaTheme="minorEastAsia" w:hAnsiTheme="minorHAnsi"/>
+          <w:rFonts w:ascii="游明朝" w:hAnsi="游明朝" w:cs="游明朝" w:eastAsia="" w:asciiTheme="minorHAnsi" w:cstheme="minorBidi" w:eastAsiaTheme="minorEastAsia" w:hAnsiTheme="minorHAnsi"/>
           <w:sz w:val="21"/>
           <w:szCs w:val="22"/>
           <w:lang w:bidi="ar-SA"/>
@@ -620,7 +620,7 @@
       </w:r>
       <w:r>
         <w:rPr>
-          <w:rFonts w:ascii="游明朝" w:hAnsi="游明朝" w:cs="" w:eastAsia="游明朝" w:asciiTheme="minorHAnsi" w:cstheme="minorBidi" w:eastAsiaTheme="minorEastAsia" w:hAnsiTheme="minorHAnsi"/>
+          <w:rFonts w:ascii="游明朝" w:hAnsi="游明朝" w:cs="游明朝" w:eastAsia="" w:asciiTheme="minorHAnsi" w:cstheme="minorBidi" w:eastAsiaTheme="minorEastAsia" w:hAnsiTheme="minorHAnsi"/>
           <w:sz w:val="21"/>
           <w:szCs w:val="22"/>
           <w:lang w:bidi="ar-SA"/>
@@ -629,7 +629,7 @@
       </w:r>
       <w:r>
         <w:rPr>
-          <w:rFonts w:eastAsia="游明朝" w:cs="" w:ascii="游明朝" w:hAnsi="游明朝" w:asciiTheme="minorHAnsi" w:cstheme="minorBidi" w:eastAsiaTheme="minorEastAsia" w:hAnsiTheme="minorHAnsi"/>
+          <w:rFonts w:eastAsia="" w:cs="游明朝" w:ascii="游明朝" w:hAnsi="游明朝" w:asciiTheme="minorHAnsi" w:cstheme="minorBidi" w:eastAsiaTheme="minorEastAsia" w:hAnsiTheme="minorHAnsi"/>
           <w:sz w:val="21"/>
           <w:szCs w:val="22"/>
           <w:lang w:bidi="ar-SA"/>
@@ -638,7 +638,7 @@
       </w:r>
       <w:r>
         <w:rPr>
-          <w:rFonts w:ascii="游明朝" w:hAnsi="游明朝" w:cs="" w:eastAsia="游明朝" w:asciiTheme="minorHAnsi" w:cstheme="minorBidi" w:eastAsiaTheme="minorEastAsia" w:hAnsiTheme="minorHAnsi"/>
+          <w:rFonts w:ascii="游明朝" w:hAnsi="游明朝" w:cs="游明朝" w:eastAsia="" w:asciiTheme="minorHAnsi" w:cstheme="minorBidi" w:eastAsiaTheme="minorEastAsia" w:hAnsiTheme="minorHAnsi"/>
           <w:sz w:val="21"/>
           <w:szCs w:val="22"/>
           <w:lang w:bidi="ar-SA"/>
@@ -647,7 +647,7 @@
       </w:r>
       <w:r>
         <w:rPr>
-          <w:rFonts w:eastAsia="游明朝" w:cs="" w:ascii="游明朝" w:hAnsi="游明朝" w:asciiTheme="minorHAnsi" w:cstheme="minorBidi" w:eastAsiaTheme="minorEastAsia" w:hAnsiTheme="minorHAnsi"/>
+          <w:rFonts w:eastAsia="" w:cs="游明朝" w:ascii="游明朝" w:hAnsi="游明朝" w:asciiTheme="minorHAnsi" w:cstheme="minorBidi" w:eastAsiaTheme="minorEastAsia" w:hAnsiTheme="minorHAnsi"/>
           <w:sz w:val="21"/>
           <w:szCs w:val="22"/>
           <w:lang w:bidi="ar-SA"/>
@@ -656,7 +656,7 @@
       </w:r>
       <w:r>
         <w:rPr>
-          <w:rFonts w:ascii="游明朝" w:hAnsi="游明朝" w:cs="" w:eastAsia="游明朝" w:asciiTheme="minorHAnsi" w:cstheme="minorBidi" w:eastAsiaTheme="minorEastAsia" w:hAnsiTheme="minorHAnsi"/>
+          <w:rFonts w:ascii="游明朝" w:hAnsi="游明朝" w:cs="游明朝" w:eastAsia="" w:asciiTheme="minorHAnsi" w:cstheme="minorBidi" w:eastAsiaTheme="minorEastAsia" w:hAnsiTheme="minorHAnsi"/>
           <w:sz w:val="21"/>
           <w:szCs w:val="22"/>
           <w:lang w:bidi="ar-SA"/>
@@ -665,7 +665,7 @@
       </w:r>
       <w:r>
         <w:rPr>
-          <w:rFonts w:eastAsia="游明朝" w:cs="" w:ascii="游明朝" w:hAnsi="游明朝" w:asciiTheme="minorHAnsi" w:cstheme="minorBidi" w:eastAsiaTheme="minorEastAsia" w:hAnsiTheme="minorHAnsi"/>
+          <w:rFonts w:eastAsia="" w:cs="游明朝" w:ascii="游明朝" w:hAnsi="游明朝" w:asciiTheme="minorHAnsi" w:cstheme="minorBidi" w:eastAsiaTheme="minorEastAsia" w:hAnsiTheme="minorHAnsi"/>
           <w:sz w:val="21"/>
           <w:szCs w:val="22"/>
           <w:lang w:bidi="ar-SA"/>
@@ -674,7 +674,7 @@
       </w:r>
       <w:r>
         <w:rPr>
-          <w:rFonts w:ascii="游明朝" w:hAnsi="游明朝" w:cs="" w:eastAsia="游明朝" w:asciiTheme="minorHAnsi" w:cstheme="minorBidi" w:eastAsiaTheme="minorEastAsia" w:hAnsiTheme="minorHAnsi"/>
+          <w:rFonts w:ascii="游明朝" w:hAnsi="游明朝" w:cs="游明朝" w:eastAsia="" w:asciiTheme="minorHAnsi" w:cstheme="minorBidi" w:eastAsiaTheme="minorEastAsia" w:hAnsiTheme="minorHAnsi"/>
           <w:sz w:val="21"/>
           <w:szCs w:val="22"/>
           <w:lang w:bidi="ar-SA"/>
@@ -683,7 +683,7 @@
       </w:r>
       <w:r>
         <w:rPr>
-          <w:rFonts w:eastAsia="游明朝" w:cs="" w:ascii="游明朝" w:hAnsi="游明朝" w:asciiTheme="minorHAnsi" w:cstheme="minorBidi" w:eastAsiaTheme="minorEastAsia" w:hAnsiTheme="minorHAnsi"/>
+          <w:rFonts w:eastAsia="" w:cs="游明朝" w:ascii="游明朝" w:hAnsi="游明朝" w:asciiTheme="minorHAnsi" w:cstheme="minorBidi" w:eastAsiaTheme="minorEastAsia" w:hAnsiTheme="minorHAnsi"/>
           <w:sz w:val="21"/>
           <w:szCs w:val="22"/>
           <w:lang w:bidi="ar-SA"/>
@@ -692,7 +692,7 @@
       </w:r>
       <w:r>
         <w:rPr>
-          <w:rFonts w:ascii="游明朝" w:hAnsi="游明朝" w:cs="" w:eastAsia="游明朝" w:asciiTheme="minorHAnsi" w:cstheme="minorBidi" w:eastAsiaTheme="minorEastAsia" w:hAnsiTheme="minorHAnsi"/>
+          <w:rFonts w:ascii="游明朝" w:hAnsi="游明朝" w:cs="游明朝" w:eastAsia="" w:asciiTheme="minorHAnsi" w:cstheme="minorBidi" w:eastAsiaTheme="minorEastAsia" w:hAnsiTheme="minorHAnsi"/>
           <w:sz w:val="21"/>
           <w:szCs w:val="22"/>
           <w:lang w:bidi="ar-SA"/>
@@ -701,7 +701,7 @@
       </w:r>
       <w:r>
         <w:rPr>
-          <w:rFonts w:eastAsia="游明朝" w:cs="" w:ascii="游明朝" w:hAnsi="游明朝" w:asciiTheme="minorHAnsi" w:cstheme="minorBidi" w:eastAsiaTheme="minorEastAsia" w:hAnsiTheme="minorHAnsi"/>
+          <w:rFonts w:eastAsia="" w:cs="游明朝" w:ascii="游明朝" w:hAnsi="游明朝" w:asciiTheme="minorHAnsi" w:cstheme="minorBidi" w:eastAsiaTheme="minorEastAsia" w:hAnsiTheme="minorHAnsi"/>
           <w:sz w:val="21"/>
           <w:szCs w:val="22"/>
           <w:lang w:bidi="ar-SA"/>
@@ -710,7 +710,7 @@
       </w:r>
       <w:r>
         <w:rPr>
-          <w:rFonts w:ascii="游明朝" w:hAnsi="游明朝" w:cs="" w:eastAsia="游明朝" w:asciiTheme="minorHAnsi" w:cstheme="minorBidi" w:eastAsiaTheme="minorEastAsia" w:hAnsiTheme="minorHAnsi"/>
+          <w:rFonts w:ascii="游明朝" w:hAnsi="游明朝" w:cs="游明朝" w:eastAsia="" w:asciiTheme="minorHAnsi" w:cstheme="minorBidi" w:eastAsiaTheme="minorEastAsia" w:hAnsiTheme="minorHAnsi"/>
           <w:sz w:val="21"/>
           <w:szCs w:val="22"/>
           <w:lang w:bidi="ar-SA"/>
@@ -719,7 +719,7 @@
       </w:r>
       <w:r>
         <w:rPr>
-          <w:rFonts w:eastAsia="游明朝" w:cs="" w:ascii="游明朝" w:hAnsi="游明朝" w:asciiTheme="minorHAnsi" w:cstheme="minorBidi" w:eastAsiaTheme="minorEastAsia" w:hAnsiTheme="minorHAnsi"/>
+          <w:rFonts w:eastAsia="" w:cs="游明朝" w:ascii="游明朝" w:hAnsi="游明朝" w:asciiTheme="minorHAnsi" w:cstheme="minorBidi" w:eastAsiaTheme="minorEastAsia" w:hAnsiTheme="minorHAnsi"/>
           <w:sz w:val="21"/>
           <w:szCs w:val="22"/>
           <w:lang w:bidi="ar-SA"/>
@@ -728,7 +728,7 @@
       </w:r>
       <w:r>
         <w:rPr>
-          <w:rFonts w:ascii="游明朝" w:hAnsi="游明朝" w:cs="" w:eastAsia="游明朝" w:asciiTheme="minorHAnsi" w:cstheme="minorBidi" w:eastAsiaTheme="minorEastAsia" w:hAnsiTheme="minorHAnsi"/>
+          <w:rFonts w:ascii="游明朝" w:hAnsi="游明朝" w:cs="游明朝" w:eastAsia="" w:asciiTheme="minorHAnsi" w:cstheme="minorBidi" w:eastAsiaTheme="minorEastAsia" w:hAnsiTheme="minorHAnsi"/>
           <w:sz w:val="21"/>
           <w:szCs w:val="22"/>
           <w:lang w:bidi="ar-SA"/>
@@ -743,7 +743,7 @@
         <w:spacing w:lineRule="auto" w:line="276" w:before="0" w:after="140"/>
         <w:jc w:val="both"/>
         <w:rPr>
-          <w:rFonts w:ascii="游明朝" w:hAnsi="游明朝" w:eastAsia="游明朝" w:cs="" w:asciiTheme="minorHAnsi" w:cstheme="minorBidi" w:eastAsiaTheme="minorEastAsia" w:hAnsiTheme="minorHAnsi"/>
+          <w:rFonts w:ascii="游明朝" w:hAnsi="游明朝" w:eastAsia="" w:cs="游明朝" w:asciiTheme="minorHAnsi" w:cstheme="minorBidi" w:eastAsiaTheme="minorEastAsia" w:hAnsiTheme="minorHAnsi"/>
           <w:b/>
           <w:b/>
           <w:bCs/>
@@ -754,7 +754,7 @@
       </w:pPr>
       <w:r>
         <w:rPr>
-          <w:rFonts w:eastAsia="游明朝" w:cs="" w:cstheme="minorBidi" w:eastAsiaTheme="minorEastAsia" w:ascii="游明朝" w:hAnsi="游明朝"/>
+          <w:rFonts w:eastAsia="" w:cs="游明朝" w:cstheme="minorBidi" w:eastAsiaTheme="minorEastAsia" w:ascii="游明朝" w:hAnsi="游明朝"/>
           <w:b/>
           <w:bCs/>
           <w:sz w:val="28"/>
@@ -771,7 +771,7 @@
         <w:ind w:left="2381" w:hanging="0"/>
         <w:jc w:val="both"/>
         <w:rPr>
-          <w:rFonts w:ascii="游明朝" w:hAnsi="游明朝" w:eastAsia="游明朝" w:cs="" w:asciiTheme="minorHAnsi" w:cstheme="minorBidi" w:eastAsiaTheme="minorEastAsia" w:hAnsiTheme="minorHAnsi"/>
+          <w:rFonts w:ascii="游明朝" w:hAnsi="游明朝" w:eastAsia="" w:cs="游明朝" w:asciiTheme="minorHAnsi" w:cstheme="minorBidi" w:eastAsiaTheme="minorEastAsia" w:hAnsiTheme="minorHAnsi"/>
           <w:b/>
           <w:b/>
           <w:bCs/>
@@ -782,7 +782,7 @@
       </w:pPr>
       <w:r>
         <w:rPr>
-          <w:rFonts w:ascii="游明朝" w:hAnsi="游明朝" w:cs="" w:eastAsia="游明朝" w:asciiTheme="minorHAnsi" w:cstheme="minorBidi" w:eastAsiaTheme="minorEastAsia" w:hAnsiTheme="minorHAnsi"/>
+          <w:rFonts w:ascii="游明朝" w:hAnsi="游明朝" w:cs="游明朝" w:eastAsia="" w:asciiTheme="minorHAnsi" w:cstheme="minorBidi" w:eastAsiaTheme="minorEastAsia" w:hAnsiTheme="minorHAnsi"/>
           <w:sz w:val="21"/>
           <w:szCs w:val="22"/>
           <w:lang w:bidi="ar-SA"/>
@@ -798,7 +798,7 @@
         <w:ind w:left="2381" w:hanging="0"/>
         <w:jc w:val="both"/>
         <w:rPr>
-          <w:rFonts w:ascii="游明朝" w:hAnsi="游明朝" w:eastAsia="游明朝" w:cs="" w:asciiTheme="minorHAnsi" w:cstheme="minorBidi" w:eastAsiaTheme="minorEastAsia" w:hAnsiTheme="minorHAnsi"/>
+          <w:rFonts w:ascii="游明朝" w:hAnsi="游明朝" w:eastAsia="" w:cs="游明朝" w:asciiTheme="minorHAnsi" w:cstheme="minorBidi" w:eastAsiaTheme="minorEastAsia" w:hAnsiTheme="minorHAnsi"/>
           <w:b/>
           <w:b/>
           <w:bCs/>
@@ -809,7 +809,7 @@
       </w:pPr>
       <w:r>
         <w:rPr>
-          <w:rFonts w:ascii="游明朝" w:hAnsi="游明朝" w:cs="" w:eastAsia="游明朝" w:asciiTheme="minorHAnsi" w:cstheme="minorBidi" w:eastAsiaTheme="minorEastAsia" w:hAnsiTheme="minorHAnsi"/>
+          <w:rFonts w:ascii="游明朝" w:hAnsi="游明朝" w:cs="游明朝" w:eastAsia="" w:asciiTheme="minorHAnsi" w:cstheme="minorBidi" w:eastAsiaTheme="minorEastAsia" w:hAnsiTheme="minorHAnsi"/>
           <w:sz w:val="21"/>
           <w:szCs w:val="22"/>
           <w:lang w:bidi="ar-SA"/>
@@ -818,7 +818,7 @@
       </w:r>
       <w:r>
         <w:rPr>
-          <w:rFonts w:eastAsia="游明朝" w:cs="" w:ascii="游明朝" w:hAnsi="游明朝" w:asciiTheme="minorHAnsi" w:cstheme="minorBidi" w:eastAsiaTheme="minorEastAsia" w:hAnsiTheme="minorHAnsi"/>
+          <w:rFonts w:eastAsia="" w:cs="游明朝" w:ascii="游明朝" w:hAnsi="游明朝" w:asciiTheme="minorHAnsi" w:cstheme="minorBidi" w:eastAsiaTheme="minorEastAsia" w:hAnsiTheme="minorHAnsi"/>
           <w:sz w:val="21"/>
           <w:szCs w:val="22"/>
           <w:lang w:bidi="ar-SA"/>
@@ -827,7 +827,7 @@
       </w:r>
       <w:r>
         <w:rPr>
-          <w:rFonts w:ascii="游明朝" w:hAnsi="游明朝" w:cs="" w:eastAsia="游明朝" w:asciiTheme="minorHAnsi" w:cstheme="minorBidi" w:eastAsiaTheme="minorEastAsia" w:hAnsiTheme="minorHAnsi"/>
+          <w:rFonts w:ascii="游明朝" w:hAnsi="游明朝" w:cs="游明朝" w:eastAsia="" w:asciiTheme="minorHAnsi" w:cstheme="minorBidi" w:eastAsiaTheme="minorEastAsia" w:hAnsiTheme="minorHAnsi"/>
           <w:sz w:val="21"/>
           <w:szCs w:val="22"/>
           <w:lang w:bidi="ar-SA"/>
@@ -836,7 +836,7 @@
       </w:r>
       <w:r>
         <w:rPr>
-          <w:rFonts w:eastAsia="游明朝" w:cs="" w:ascii="游明朝" w:hAnsi="游明朝" w:asciiTheme="minorHAnsi" w:cstheme="minorBidi" w:eastAsiaTheme="minorEastAsia" w:hAnsiTheme="minorHAnsi"/>
+          <w:rFonts w:eastAsia="" w:cs="游明朝" w:ascii="游明朝" w:hAnsi="游明朝" w:asciiTheme="minorHAnsi" w:cstheme="minorBidi" w:eastAsiaTheme="minorEastAsia" w:hAnsiTheme="minorHAnsi"/>
           <w:sz w:val="21"/>
           <w:szCs w:val="22"/>
           <w:lang w:bidi="ar-SA"/>
@@ -852,7 +852,7 @@
         <w:ind w:left="7654" w:hanging="0"/>
         <w:jc w:val="both"/>
         <w:rPr>
-          <w:rFonts w:ascii="游明朝" w:hAnsi="游明朝" w:eastAsia="游明朝" w:cs="" w:asciiTheme="minorHAnsi" w:cstheme="minorBidi" w:eastAsiaTheme="minorEastAsia" w:hAnsiTheme="minorHAnsi"/>
+          <w:rFonts w:ascii="游明朝" w:hAnsi="游明朝" w:eastAsia="" w:cs="游明朝" w:asciiTheme="minorHAnsi" w:cstheme="minorBidi" w:eastAsiaTheme="minorEastAsia" w:hAnsiTheme="minorHAnsi"/>
           <w:b/>
           <w:b/>
           <w:bCs/>
@@ -863,7 +863,7 @@
       </w:pPr>
       <w:r>
         <w:rPr>
-          <w:rFonts w:ascii="游明朝" w:hAnsi="游明朝" w:cs="" w:eastAsia="游明朝" w:asciiTheme="minorHAnsi" w:cstheme="minorBidi" w:eastAsiaTheme="minorEastAsia" w:hAnsiTheme="minorHAnsi"/>
+          <w:rFonts w:ascii="游明朝" w:hAnsi="游明朝" w:cs="游明朝" w:eastAsia="" w:asciiTheme="minorHAnsi" w:cstheme="minorBidi" w:eastAsiaTheme="minorEastAsia" w:hAnsiTheme="minorHAnsi"/>
           <w:sz w:val="21"/>
           <w:szCs w:val="22"/>
           <w:lang w:bidi="ar-SA"/>
@@ -878,7 +878,7 @@
         <w:spacing w:lineRule="auto" w:line="276" w:before="0" w:after="140"/>
         <w:jc w:val="both"/>
         <w:rPr>
-          <w:rFonts w:ascii="游明朝" w:hAnsi="游明朝" w:eastAsia="游明朝" w:cs="" w:asciiTheme="minorHAnsi" w:cstheme="minorBidi" w:eastAsiaTheme="minorEastAsia" w:hAnsiTheme="minorHAnsi"/>
+          <w:rFonts w:ascii="游明朝" w:hAnsi="游明朝" w:eastAsia="" w:cs="游明朝" w:asciiTheme="minorHAnsi" w:cstheme="minorBidi" w:eastAsiaTheme="minorEastAsia" w:hAnsiTheme="minorHAnsi"/>
           <w:b/>
           <w:b/>
           <w:bCs/>
@@ -889,7 +889,7 @@
       </w:pPr>
       <w:r>
         <w:rPr>
-          <w:rFonts w:eastAsia="游明朝" w:cs="" w:cstheme="minorBidi" w:eastAsiaTheme="minorEastAsia" w:ascii="游明朝" w:hAnsi="游明朝"/>
+          <w:rFonts w:eastAsia="" w:cs="游明朝" w:cstheme="minorBidi" w:eastAsiaTheme="minorEastAsia" w:ascii="游明朝" w:hAnsi="游明朝"/>
           <w:b/>
           <w:bCs/>
           <w:sz w:val="28"/>
@@ -905,7 +905,7 @@
         <w:spacing w:lineRule="auto" w:line="276" w:before="0" w:after="140"/>
         <w:jc w:val="both"/>
         <w:rPr>
-          <w:rFonts w:ascii="游明朝" w:hAnsi="游明朝" w:eastAsia="游明朝" w:cs="" w:asciiTheme="minorHAnsi" w:cstheme="minorBidi" w:eastAsiaTheme="minorEastAsia" w:hAnsiTheme="minorHAnsi"/>
+          <w:rFonts w:ascii="游明朝" w:hAnsi="游明朝" w:eastAsia="" w:cs="游明朝" w:asciiTheme="minorHAnsi" w:cstheme="minorBidi" w:eastAsiaTheme="minorEastAsia" w:hAnsiTheme="minorHAnsi"/>
           <w:b/>
           <w:b/>
           <w:bCs/>
@@ -916,7 +916,7 @@
       </w:pPr>
       <w:r>
         <w:rPr>
-          <w:rFonts w:ascii="游明朝" w:hAnsi="游明朝" w:cs="" w:eastAsia="游明朝" w:asciiTheme="minorHAnsi" w:cstheme="minorBidi" w:eastAsiaTheme="minorEastAsia" w:hAnsiTheme="minorHAnsi"/>
+          <w:rFonts w:ascii="游明朝" w:hAnsi="游明朝" w:cs="游明朝" w:eastAsia="" w:asciiTheme="minorHAnsi" w:cstheme="minorBidi" w:eastAsiaTheme="minorEastAsia" w:hAnsiTheme="minorHAnsi"/>
           <w:sz w:val="21"/>
           <w:szCs w:val="22"/>
           <w:lang w:bidi="ar-SA"/>
@@ -925,7 +925,7 @@
       </w:r>
       <w:r>
         <w:rPr>
-          <w:rFonts w:eastAsia="游明朝" w:cs="" w:ascii="游明朝" w:hAnsi="游明朝" w:asciiTheme="minorHAnsi" w:cstheme="minorBidi" w:eastAsiaTheme="minorEastAsia" w:hAnsiTheme="minorHAnsi"/>
+          <w:rFonts w:eastAsia="" w:cs="游明朝" w:ascii="游明朝" w:hAnsi="游明朝" w:asciiTheme="minorHAnsi" w:cstheme="minorBidi" w:eastAsiaTheme="minorEastAsia" w:hAnsiTheme="minorHAnsi"/>
           <w:sz w:val="21"/>
           <w:szCs w:val="22"/>
           <w:lang w:bidi="ar-SA"/>
@@ -934,7 +934,7 @@
       </w:r>
       <w:r>
         <w:rPr>
-          <w:rFonts w:ascii="游明朝" w:hAnsi="游明朝" w:cs="" w:eastAsia="游明朝" w:asciiTheme="minorHAnsi" w:cstheme="minorBidi" w:eastAsiaTheme="minorEastAsia" w:hAnsiTheme="minorHAnsi"/>
+          <w:rFonts w:ascii="游明朝" w:hAnsi="游明朝" w:cs="游明朝" w:eastAsia="" w:asciiTheme="minorHAnsi" w:cstheme="minorBidi" w:eastAsiaTheme="minorEastAsia" w:hAnsiTheme="minorHAnsi"/>
           <w:sz w:val="21"/>
           <w:szCs w:val="22"/>
           <w:lang w:bidi="ar-SA"/>
@@ -949,7 +949,7 @@
         <w:spacing w:lineRule="auto" w:line="276" w:before="0" w:after="140"/>
         <w:jc w:val="both"/>
         <w:rPr>
-          <w:rFonts w:ascii="游明朝" w:hAnsi="游明朝" w:eastAsia="游明朝" w:cs="" w:asciiTheme="minorHAnsi" w:cstheme="minorBidi" w:eastAsiaTheme="minorEastAsia" w:hAnsiTheme="minorHAnsi"/>
+          <w:rFonts w:ascii="游明朝" w:hAnsi="游明朝" w:eastAsia="" w:cs="游明朝" w:asciiTheme="minorHAnsi" w:cstheme="minorBidi" w:eastAsiaTheme="minorEastAsia" w:hAnsiTheme="minorHAnsi"/>
           <w:b/>
           <w:b/>
           <w:bCs/>
@@ -960,7 +960,7 @@
       </w:pPr>
       <w:r>
         <w:rPr>
-          <w:rFonts w:eastAsia="游明朝" w:cs="" w:cstheme="minorBidi" w:eastAsiaTheme="minorEastAsia" w:ascii="游明朝" w:hAnsi="游明朝"/>
+          <w:rFonts w:eastAsia="" w:cs="游明朝" w:cstheme="minorBidi" w:eastAsiaTheme="minorEastAsia" w:ascii="游明朝" w:hAnsi="游明朝"/>
           <w:b/>
           <w:bCs/>
           <w:sz w:val="28"/>
@@ -976,7 +976,7 @@
         <w:spacing w:lineRule="auto" w:line="276" w:before="0" w:after="140"/>
         <w:jc w:val="both"/>
         <w:rPr>
-          <w:rFonts w:ascii="游明朝" w:hAnsi="游明朝" w:eastAsia="游明朝" w:cs="" w:asciiTheme="minorHAnsi" w:cstheme="minorBidi" w:eastAsiaTheme="minorEastAsia" w:hAnsiTheme="minorHAnsi"/>
+          <w:rFonts w:ascii="游明朝" w:hAnsi="游明朝" w:eastAsia="" w:cs="游明朝" w:asciiTheme="minorHAnsi" w:cstheme="minorBidi" w:eastAsiaTheme="minorEastAsia" w:hAnsiTheme="minorHAnsi"/>
           <w:b/>
           <w:b/>
           <w:bCs/>
@@ -987,7 +987,7 @@
       </w:pPr>
       <w:r>
         <w:rPr>
-          <w:rFonts w:eastAsia="游明朝" w:cs="" w:cstheme="minorBidi" w:eastAsiaTheme="minorEastAsia" w:ascii="游明朝" w:hAnsi="游明朝"/>
+          <w:rFonts w:eastAsia="" w:cs="游明朝" w:cstheme="minorBidi" w:eastAsiaTheme="minorEastAsia" w:ascii="游明朝" w:hAnsi="游明朝"/>
           <w:b/>
           <w:bCs/>
           <w:sz w:val="28"/>
@@ -1003,7 +1003,7 @@
         <w:spacing w:lineRule="auto" w:line="276" w:before="0" w:after="140"/>
         <w:jc w:val="center"/>
         <w:rPr>
-          <w:rFonts w:ascii="游明朝" w:hAnsi="游明朝" w:eastAsia="游明朝" w:cs="" w:asciiTheme="minorHAnsi" w:cstheme="minorBidi" w:eastAsiaTheme="minorEastAsia" w:hAnsiTheme="minorHAnsi"/>
+          <w:rFonts w:ascii="游明朝" w:hAnsi="游明朝" w:eastAsia="" w:cs="游明朝" w:asciiTheme="minorHAnsi" w:cstheme="minorBidi" w:eastAsiaTheme="minorEastAsia" w:hAnsiTheme="minorHAnsi"/>
           <w:b/>
           <w:b/>
           <w:bCs/>
@@ -1014,7 +1014,7 @@
       </w:pPr>
       <w:r>
         <w:rPr>
-          <w:rFonts w:ascii="游明朝" w:hAnsi="游明朝" w:cs="" w:eastAsia="游明朝" w:asciiTheme="minorHAnsi" w:cstheme="minorBidi" w:eastAsiaTheme="minorEastAsia" w:hAnsiTheme="minorHAnsi"/>
+          <w:rFonts w:ascii="游明朝" w:hAnsi="游明朝" w:cs="游明朝" w:eastAsia="" w:asciiTheme="minorHAnsi" w:cstheme="minorBidi" w:eastAsiaTheme="minorEastAsia" w:hAnsiTheme="minorHAnsi"/>
           <w:sz w:val="21"/>
           <w:szCs w:val="22"/>
           <w:lang w:bidi="ar-SA"/>
@@ -1029,7 +1029,7 @@
         <w:spacing w:lineRule="auto" w:line="276" w:before="0" w:after="140"/>
         <w:jc w:val="both"/>
         <w:rPr>
-          <w:rFonts w:ascii="游明朝" w:hAnsi="游明朝" w:eastAsia="游明朝" w:cs="" w:asciiTheme="minorHAnsi" w:cstheme="minorBidi" w:eastAsiaTheme="minorEastAsia" w:hAnsiTheme="minorHAnsi"/>
+          <w:rFonts w:ascii="游明朝" w:hAnsi="游明朝" w:eastAsia="" w:cs="游明朝" w:asciiTheme="minorHAnsi" w:cstheme="minorBidi" w:eastAsiaTheme="minorEastAsia" w:hAnsiTheme="minorHAnsi"/>
           <w:b/>
           <w:b/>
           <w:bCs/>
@@ -1040,7 +1040,7 @@
       </w:pPr>
       <w:r>
         <w:rPr>
-          <w:rFonts w:eastAsia="游明朝" w:cs="" w:cstheme="minorBidi" w:eastAsiaTheme="minorEastAsia" w:ascii="游明朝" w:hAnsi="游明朝"/>
+          <w:rFonts w:eastAsia="" w:cs="游明朝" w:cstheme="minorBidi" w:eastAsiaTheme="minorEastAsia" w:ascii="游明朝" w:hAnsi="游明朝"/>
           <w:b/>
           <w:bCs/>
           <w:sz w:val="28"/>
@@ -1066,6 +1066,1327 @@
         <w:pStyle w:val="1"/>
         <w:numPr>
           <w:ilvl w:val="0"/>
+          <w:numId w:val="3"/>
+        </w:numPr>
+        <w:rPr>
+          <w:rFonts w:ascii="ＭＳ 明朝" w:hAnsi="ＭＳ 明朝" w:eastAsia="ＭＳ 明朝" w:cs="ＭＳ 明朝"/>
+        </w:rPr>
+      </w:pPr>
+      <w:r>
+        <w:rPr>
+          <w:rFonts w:ascii="ＭＳ 明朝" w:hAnsi="ＭＳ 明朝" w:cs="ＭＳ 明朝" w:eastAsia="ＭＳ 明朝"/>
+        </w:rPr>
+        <w:t>告発に至る経緯</w:t>
+      </w:r>
+    </w:p>
+    <w:p>
+      <w:pPr>
+        <w:pStyle w:val="2"/>
+        <w:numPr>
+          <w:ilvl w:val="1"/>
+          <w:numId w:val="3"/>
+        </w:numPr>
+        <w:rPr>
+          <w:rFonts w:ascii="ＭＳ 明朝" w:hAnsi="ＭＳ 明朝" w:eastAsia="ＭＳ 明朝" w:cs="ＭＳ 明朝"/>
+        </w:rPr>
+      </w:pPr>
+      <w:r>
+        <w:rPr>
+          <w:rFonts w:ascii="ＭＳ 明朝" w:hAnsi="ＭＳ 明朝" w:cs="ＭＳ 明朝" w:eastAsia="ＭＳ 明朝"/>
+        </w:rPr>
+        <w:t>関係機関</w:t>
+      </w:r>
+    </w:p>
+    <w:p>
+      <w:pPr>
+        <w:pStyle w:val="3"/>
+        <w:numPr>
+          <w:ilvl w:val="2"/>
+          <w:numId w:val="3"/>
+        </w:numPr>
+        <w:rPr/>
+      </w:pPr>
+      <w:r>
+        <w:rPr>
+          <w:rFonts w:ascii="ＭＳ 明朝" w:hAnsi="ＭＳ 明朝" w:cs="ＭＳ 明朝" w:eastAsia="ＭＳ 明朝"/>
+        </w:rPr>
+        <w:t>金沢地方検察庁</w:t>
+      </w:r>
+    </w:p>
+    <w:p>
+      <w:pPr>
+        <w:pStyle w:val="3"/>
+        <w:numPr>
+          <w:ilvl w:val="2"/>
+          <w:numId w:val="3"/>
+        </w:numPr>
+        <w:rPr/>
+      </w:pPr>
+      <w:r>
+        <w:rPr>
+          <w:rFonts w:ascii="ＭＳ 明朝" w:hAnsi="ＭＳ 明朝" w:cs="ＭＳ 明朝" w:eastAsia="ＭＳ 明朝"/>
+        </w:rPr>
+        <w:t>金沢地方裁判所</w:t>
+      </w:r>
+    </w:p>
+    <w:p>
+      <w:pPr>
+        <w:pStyle w:val="3"/>
+        <w:numPr>
+          <w:ilvl w:val="2"/>
+          <w:numId w:val="3"/>
+        </w:numPr>
+        <w:rPr/>
+      </w:pPr>
+      <w:r>
+        <w:rPr>
+          <w:rFonts w:ascii="ＭＳ 明朝" w:hAnsi="ＭＳ 明朝" w:cs="ＭＳ 明朝" w:eastAsia="ＭＳ 明朝"/>
+        </w:rPr>
+        <w:t>金沢中警察署</w:t>
+      </w:r>
+    </w:p>
+    <w:p>
+      <w:pPr>
+        <w:pStyle w:val="3"/>
+        <w:numPr>
+          <w:ilvl w:val="2"/>
+          <w:numId w:val="3"/>
+        </w:numPr>
+        <w:rPr>
+          <w:rFonts w:ascii="ＭＳ 明朝" w:hAnsi="ＭＳ 明朝" w:eastAsia="ＭＳ 明朝" w:cs="ＭＳ 明朝"/>
+        </w:rPr>
+      </w:pPr>
+      <w:r>
+        <w:rPr>
+          <w:rFonts w:ascii="ＭＳ 明朝" w:hAnsi="ＭＳ 明朝" w:cs="ＭＳ 明朝" w:eastAsia="ＭＳ 明朝"/>
+        </w:rPr>
+        <w:t>金沢西警察署</w:t>
+      </w:r>
+    </w:p>
+    <w:p>
+      <w:pPr>
+        <w:pStyle w:val="3"/>
+        <w:numPr>
+          <w:ilvl w:val="2"/>
+          <w:numId w:val="3"/>
+        </w:numPr>
+        <w:rPr/>
+      </w:pPr>
+      <w:r>
+        <w:rPr>
+          <w:rFonts w:ascii="ＭＳ 明朝" w:hAnsi="ＭＳ 明朝" w:cs="ＭＳ 明朝" w:eastAsia="ＭＳ 明朝"/>
+        </w:rPr>
+        <w:t>金沢弁護士会</w:t>
+      </w:r>
+    </w:p>
+    <w:p>
+      <w:pPr>
+        <w:pStyle w:val="1"/>
+        <w:numPr>
+          <w:ilvl w:val="0"/>
+          <w:numId w:val="3"/>
+        </w:numPr>
+        <w:rPr>
+          <w:rFonts w:ascii="ＭＳ 明朝" w:hAnsi="ＭＳ 明朝" w:eastAsia="ＭＳ 明朝" w:cs="ＭＳ 明朝"/>
+        </w:rPr>
+      </w:pPr>
+      <w:r>
+        <w:rPr>
+          <w:rFonts w:ascii="ＭＳ 明朝" w:hAnsi="ＭＳ 明朝" w:cs="ＭＳ 明朝" w:eastAsia="ＭＳ 明朝"/>
+        </w:rPr>
+        <w:t>告発の事実</w:t>
+      </w:r>
+    </w:p>
+    <w:p>
+      <w:pPr>
+        <w:pStyle w:val="2"/>
+        <w:numPr>
+          <w:ilvl w:val="1"/>
+          <w:numId w:val="3"/>
+        </w:numPr>
+        <w:rPr>
+          <w:rFonts w:ascii="ＭＳ 明朝" w:hAnsi="ＭＳ 明朝" w:eastAsia="ＭＳ 明朝" w:cs="ＭＳ 明朝"/>
+        </w:rPr>
+      </w:pPr>
+      <w:r>
+        <w:rPr>
+          <w:rFonts w:ascii="ＭＳ 明朝" w:hAnsi="ＭＳ 明朝" w:cs="ＭＳ 明朝" w:eastAsia="ＭＳ 明朝"/>
+        </w:rPr>
+        <w:t>昭和</w:t>
+      </w:r>
+      <w:r>
+        <w:rPr/>
+        <w:t>59</w:t>
+      </w:r>
+      <w:r>
+        <w:rPr>
+          <w:rFonts w:ascii="ＭＳ 明朝" w:hAnsi="ＭＳ 明朝" w:cs="ＭＳ 明朝" w:eastAsia="ＭＳ 明朝"/>
+        </w:rPr>
+        <w:t>年</w:t>
+      </w:r>
+      <w:r>
+        <w:rPr/>
+        <w:t>1</w:t>
+      </w:r>
+      <w:r>
+        <w:rPr>
+          <w:rFonts w:ascii="ＭＳ 明朝" w:hAnsi="ＭＳ 明朝" w:cs="ＭＳ 明朝" w:eastAsia="ＭＳ 明朝"/>
+        </w:rPr>
+        <w:t>月以前</w:t>
+      </w:r>
+    </w:p>
+    <w:p>
+      <w:pPr>
+        <w:pStyle w:val="3"/>
+        <w:numPr>
+          <w:ilvl w:val="2"/>
+          <w:numId w:val="3"/>
+        </w:numPr>
+        <w:rPr/>
+      </w:pPr>
+      <w:r>
+        <w:rPr>
+          <w:rFonts w:ascii="ＭＳ 明朝" w:hAnsi="ＭＳ 明朝" w:cs="ＭＳ 明朝" w:eastAsia="ＭＳ 明朝"/>
+        </w:rPr>
+        <w:t>その他の関連事実</w:t>
+      </w:r>
+    </w:p>
+    <w:p>
+      <w:pPr>
+        <w:pStyle w:val="2"/>
+        <w:numPr>
+          <w:ilvl w:val="1"/>
+          <w:numId w:val="3"/>
+        </w:numPr>
+        <w:rPr>
+          <w:rFonts w:ascii="ＭＳ 明朝" w:hAnsi="ＭＳ 明朝" w:eastAsia="ＭＳ 明朝" w:cs="ＭＳ 明朝"/>
+        </w:rPr>
+      </w:pPr>
+      <w:r>
+        <w:rPr>
+          <w:rFonts w:ascii="ＭＳ 明朝" w:hAnsi="ＭＳ 明朝" w:cs="ＭＳ 明朝" w:eastAsia="ＭＳ 明朝"/>
+        </w:rPr>
+        <w:t>昭和</w:t>
+      </w:r>
+      <w:r>
+        <w:rPr/>
+        <w:t>59</w:t>
+      </w:r>
+      <w:r>
+        <w:rPr>
+          <w:rFonts w:ascii="ＭＳ 明朝" w:hAnsi="ＭＳ 明朝" w:cs="ＭＳ 明朝" w:eastAsia="ＭＳ 明朝"/>
+        </w:rPr>
+        <w:t>年</w:t>
+      </w:r>
+      <w:r>
+        <w:rPr/>
+        <w:t>1</w:t>
+      </w:r>
+      <w:r>
+        <w:rPr>
+          <w:rFonts w:ascii="ＭＳ 明朝" w:hAnsi="ＭＳ 明朝" w:cs="ＭＳ 明朝" w:eastAsia="ＭＳ 明朝"/>
+        </w:rPr>
+        <w:t>月から平成</w:t>
+      </w:r>
+      <w:r>
+        <w:rPr/>
+        <w:t>3</w:t>
+      </w:r>
+      <w:r>
+        <w:rPr>
+          <w:rFonts w:ascii="ＭＳ 明朝" w:hAnsi="ＭＳ 明朝" w:cs="ＭＳ 明朝" w:eastAsia="ＭＳ 明朝"/>
+        </w:rPr>
+        <w:t>年</w:t>
+      </w:r>
+      <w:r>
+        <w:rPr/>
+        <w:t>6</w:t>
+      </w:r>
+      <w:r>
+        <w:rPr>
+          <w:rFonts w:ascii="ＭＳ 明朝" w:hAnsi="ＭＳ 明朝" w:cs="ＭＳ 明朝" w:eastAsia="ＭＳ 明朝"/>
+        </w:rPr>
+        <w:t>月</w:t>
+      </w:r>
+    </w:p>
+    <w:p>
+      <w:pPr>
+        <w:pStyle w:val="3"/>
+        <w:numPr>
+          <w:ilvl w:val="2"/>
+          <w:numId w:val="3"/>
+        </w:numPr>
+        <w:rPr/>
+      </w:pPr>
+      <w:r>
+        <w:rPr>
+          <w:rFonts w:ascii="ＭＳ 明朝" w:hAnsi="ＭＳ 明朝" w:cs="ＭＳ 明朝" w:eastAsia="ＭＳ 明朝"/>
+        </w:rPr>
+        <w:t>被告発人安田敏の事実と関与</w:t>
+      </w:r>
+    </w:p>
+    <w:p>
+      <w:pPr>
+        <w:pStyle w:val="Style15"/>
+        <w:rPr/>
+      </w:pPr>
+      <w:r>
+        <w:rPr>
+          <w:rFonts w:ascii="ＭＳ 明朝" w:hAnsi="ＭＳ 明朝" w:cs="ＭＳ 明朝" w:eastAsia="ＭＳ 明朝"/>
+        </w:rPr>
+        <w:t xml:space="preserve"> </w:t>
+      </w:r>
+      <w:r>
+        <w:rPr>
+          <w:rFonts w:ascii="ＭＳ 明朝" w:hAnsi="ＭＳ 明朝" w:cs="ＭＳ 明朝" w:eastAsia="ＭＳ 明朝"/>
+        </w:rPr>
+        <w:t>これは本文，ちょっと気になる本文。</w:t>
+      </w:r>
+    </w:p>
+    <w:p>
+      <w:pPr>
+        <w:pStyle w:val="Style15"/>
+        <w:rPr>
+          <w:rFonts w:ascii="ＭＳ 明朝" w:hAnsi="ＭＳ 明朝" w:eastAsia="ＭＳ 明朝" w:cs="ＭＳ 明朝"/>
+        </w:rPr>
+      </w:pPr>
+      <w:r>
+        <w:rPr/>
+      </w:r>
+    </w:p>
+    <w:p>
+      <w:pPr>
+        <w:pStyle w:val="Style15"/>
+        <w:rPr/>
+      </w:pPr>
+      <w:r>
+        <w:rPr>
+          <w:rFonts w:ascii="ＭＳ 明朝" w:hAnsi="ＭＳ 明朝" w:cs="ＭＳ 明朝" w:eastAsia="ＭＳ 明朝"/>
+        </w:rPr>
+        <w:t>　文字が大きい気がする。</w:t>
+      </w:r>
+    </w:p>
+    <w:p>
+      <w:pPr>
+        <w:pStyle w:val="Style15"/>
+        <w:rPr/>
+      </w:pPr>
+      <w:r>
+        <w:rPr>
+          <w:rFonts w:ascii="ＭＳ 明朝" w:hAnsi="ＭＳ 明朝" w:cs="ＭＳ 明朝" w:eastAsia="ＭＳ 明朝"/>
+        </w:rPr>
+        <w:t>　本文の行間が大きい気がする。小さな花火大会も開催。テスト中。小さな花火大会も開催。テスト中。小さな花火大会も開催。テスト中。小さな花火大会も開催。テスト中。小さな花火大会も開催。テスト中。</w:t>
+      </w:r>
+    </w:p>
+    <w:p>
+      <w:pPr>
+        <w:pStyle w:val="3"/>
+        <w:numPr>
+          <w:ilvl w:val="2"/>
+          <w:numId w:val="3"/>
+        </w:numPr>
+        <w:rPr/>
+      </w:pPr>
+      <w:r>
+        <w:rPr>
+          <w:rFonts w:ascii="ＭＳ 明朝" w:hAnsi="ＭＳ 明朝" w:cs="ＭＳ 明朝" w:eastAsia="ＭＳ 明朝"/>
+        </w:rPr>
+        <w:t>被告発人東渡好信の事実と関与</w:t>
+      </w:r>
+    </w:p>
+    <w:p>
+      <w:pPr>
+        <w:pStyle w:val="3"/>
+        <w:numPr>
+          <w:ilvl w:val="2"/>
+          <w:numId w:val="3"/>
+        </w:numPr>
+        <w:rPr/>
+      </w:pPr>
+      <w:r>
+        <w:rPr>
+          <w:rFonts w:ascii="ＭＳ 明朝" w:hAnsi="ＭＳ 明朝" w:cs="ＭＳ 明朝" w:eastAsia="ＭＳ 明朝"/>
+        </w:rPr>
+        <w:t>その他の関連事実</w:t>
+      </w:r>
+    </w:p>
+    <w:p>
+      <w:pPr>
+        <w:pStyle w:val="2"/>
+        <w:numPr>
+          <w:ilvl w:val="1"/>
+          <w:numId w:val="3"/>
+        </w:numPr>
+        <w:rPr/>
+      </w:pPr>
+      <w:r>
+        <w:rPr>
+          <w:rFonts w:ascii="ＭＳ 明朝" w:hAnsi="ＭＳ 明朝" w:cs="ＭＳ 明朝" w:eastAsia="ＭＳ 明朝"/>
+        </w:rPr>
+        <w:t>平成</w:t>
+      </w:r>
+      <w:r>
+        <w:rPr/>
+        <w:t>3</w:t>
+      </w:r>
+      <w:r>
+        <w:rPr>
+          <w:rFonts w:ascii="ＭＳ 明朝" w:hAnsi="ＭＳ 明朝" w:cs="ＭＳ 明朝" w:eastAsia="ＭＳ 明朝"/>
+        </w:rPr>
+        <w:t>年</w:t>
+      </w:r>
+      <w:r>
+        <w:rPr/>
+        <w:t>6</w:t>
+      </w:r>
+      <w:r>
+        <w:rPr>
+          <w:rFonts w:ascii="ＭＳ 明朝" w:hAnsi="ＭＳ 明朝" w:cs="ＭＳ 明朝" w:eastAsia="ＭＳ 明朝"/>
+        </w:rPr>
+        <w:t>月から平成</w:t>
+      </w:r>
+      <w:r>
+        <w:rPr/>
+        <w:t>4</w:t>
+      </w:r>
+      <w:r>
+        <w:rPr>
+          <w:rFonts w:ascii="ＭＳ 明朝" w:hAnsi="ＭＳ 明朝" w:cs="ＭＳ 明朝" w:eastAsia="ＭＳ 明朝"/>
+        </w:rPr>
+        <w:t>年</w:t>
+      </w:r>
+      <w:r>
+        <w:rPr/>
+        <w:t>4</w:t>
+      </w:r>
+      <w:r>
+        <w:rPr>
+          <w:rFonts w:ascii="ＭＳ 明朝" w:hAnsi="ＭＳ 明朝" w:cs="ＭＳ 明朝" w:eastAsia="ＭＳ 明朝"/>
+        </w:rPr>
+        <w:t>月</w:t>
+      </w:r>
+      <w:r>
+        <w:rPr/>
+        <w:t>1</w:t>
+      </w:r>
+      <w:r>
+        <w:rPr>
+          <w:rFonts w:ascii="ＭＳ 明朝" w:hAnsi="ＭＳ 明朝" w:cs="ＭＳ 明朝" w:eastAsia="ＭＳ 明朝"/>
+        </w:rPr>
+        <w:t>日</w:t>
+      </w:r>
+    </w:p>
+    <w:p>
+      <w:pPr>
+        <w:pStyle w:val="3"/>
+        <w:numPr>
+          <w:ilvl w:val="2"/>
+          <w:numId w:val="3"/>
+        </w:numPr>
+        <w:rPr/>
+      </w:pPr>
+      <w:r>
+        <w:rPr>
+          <w:rFonts w:ascii="ＭＳ 明朝" w:hAnsi="ＭＳ 明朝" w:cs="ＭＳ 明朝" w:eastAsia="ＭＳ 明朝"/>
+        </w:rPr>
+        <w:t>被告発人安田敏の事実と関与</w:t>
+      </w:r>
+    </w:p>
+    <w:p>
+      <w:pPr>
+        <w:pStyle w:val="3"/>
+        <w:numPr>
+          <w:ilvl w:val="2"/>
+          <w:numId w:val="3"/>
+        </w:numPr>
+        <w:rPr/>
+      </w:pPr>
+      <w:r>
+        <w:rPr>
+          <w:rFonts w:ascii="ＭＳ 明朝" w:hAnsi="ＭＳ 明朝" w:cs="ＭＳ 明朝" w:eastAsia="ＭＳ 明朝"/>
+        </w:rPr>
+        <w:t>被告発人安田繁克の事実と関与</w:t>
+      </w:r>
+    </w:p>
+    <w:p>
+      <w:pPr>
+        <w:pStyle w:val="3"/>
+        <w:numPr>
+          <w:ilvl w:val="2"/>
+          <w:numId w:val="3"/>
+        </w:numPr>
+        <w:rPr/>
+      </w:pPr>
+      <w:r>
+        <w:rPr>
+          <w:rFonts w:ascii="ＭＳ 明朝" w:hAnsi="ＭＳ 明朝" w:cs="ＭＳ 明朝" w:eastAsia="ＭＳ 明朝"/>
+        </w:rPr>
+        <w:t>被告発人多田敏明の事実と関与</w:t>
+      </w:r>
+    </w:p>
+    <w:p>
+      <w:pPr>
+        <w:pStyle w:val="3"/>
+        <w:numPr>
+          <w:ilvl w:val="2"/>
+          <w:numId w:val="3"/>
+        </w:numPr>
+        <w:rPr/>
+      </w:pPr>
+      <w:r>
+        <w:rPr>
+          <w:rFonts w:ascii="ＭＳ 明朝" w:hAnsi="ＭＳ 明朝" w:cs="ＭＳ 明朝" w:eastAsia="ＭＳ 明朝"/>
+        </w:rPr>
+        <w:t>被告発人池田宏美の事実と関与</w:t>
+      </w:r>
+    </w:p>
+    <w:p>
+      <w:pPr>
+        <w:pStyle w:val="3"/>
+        <w:numPr>
+          <w:ilvl w:val="2"/>
+          <w:numId w:val="3"/>
+        </w:numPr>
+        <w:rPr/>
+      </w:pPr>
+      <w:r>
+        <w:rPr>
+          <w:rFonts w:ascii="ＭＳ 明朝" w:hAnsi="ＭＳ 明朝" w:cs="ＭＳ 明朝" w:eastAsia="ＭＳ 明朝"/>
+        </w:rPr>
+        <w:t>被告発人梅野博之の事実と関与</w:t>
+      </w:r>
+    </w:p>
+    <w:p>
+      <w:pPr>
+        <w:pStyle w:val="3"/>
+        <w:numPr>
+          <w:ilvl w:val="2"/>
+          <w:numId w:val="3"/>
+        </w:numPr>
+        <w:rPr/>
+      </w:pPr>
+      <w:r>
+        <w:rPr>
+          <w:rFonts w:ascii="ＭＳ 明朝" w:hAnsi="ＭＳ 明朝" w:cs="ＭＳ 明朝" w:eastAsia="ＭＳ 明朝"/>
+        </w:rPr>
+        <w:t>被告発人松平日出男の事実と関与</w:t>
+      </w:r>
+    </w:p>
+    <w:p>
+      <w:pPr>
+        <w:pStyle w:val="3"/>
+        <w:numPr>
+          <w:ilvl w:val="2"/>
+          <w:numId w:val="3"/>
+        </w:numPr>
+        <w:rPr/>
+      </w:pPr>
+      <w:r>
+        <w:rPr>
+          <w:rFonts w:ascii="ＭＳ 明朝" w:hAnsi="ＭＳ 明朝" w:cs="ＭＳ 明朝" w:eastAsia="ＭＳ 明朝"/>
+        </w:rPr>
+        <w:t>被告発人浜口卓也の事実と関与</w:t>
+      </w:r>
+    </w:p>
+    <w:p>
+      <w:pPr>
+        <w:pStyle w:val="3"/>
+        <w:numPr>
+          <w:ilvl w:val="2"/>
+          <w:numId w:val="3"/>
+        </w:numPr>
+        <w:rPr>
+          <w:rFonts w:ascii="ＭＳ 明朝" w:hAnsi="ＭＳ 明朝" w:eastAsia="ＭＳ 明朝" w:cs="ＭＳ 明朝"/>
+        </w:rPr>
+      </w:pPr>
+      <w:r>
+        <w:rPr>
+          <w:rFonts w:ascii="ＭＳ 明朝" w:hAnsi="ＭＳ 明朝" w:cs="ＭＳ 明朝" w:eastAsia="ＭＳ 明朝"/>
+        </w:rPr>
+        <w:t>被告発人東渡好信の事実と関与</w:t>
+      </w:r>
+    </w:p>
+    <w:p>
+      <w:pPr>
+        <w:pStyle w:val="3"/>
+        <w:numPr>
+          <w:ilvl w:val="2"/>
+          <w:numId w:val="3"/>
+        </w:numPr>
+        <w:rPr/>
+      </w:pPr>
+      <w:r>
+        <w:rPr>
+          <w:rFonts w:ascii="ＭＳ 明朝" w:hAnsi="ＭＳ 明朝" w:cs="ＭＳ 明朝" w:eastAsia="ＭＳ 明朝"/>
+        </w:rPr>
+        <w:t>その他の関連事実</w:t>
+      </w:r>
+    </w:p>
+    <w:p>
+      <w:pPr>
+        <w:pStyle w:val="2"/>
+        <w:numPr>
+          <w:ilvl w:val="1"/>
+          <w:numId w:val="3"/>
+        </w:numPr>
+        <w:rPr>
+          <w:rFonts w:ascii="ＭＳ 明朝" w:hAnsi="ＭＳ 明朝" w:eastAsia="ＭＳ 明朝" w:cs="ＭＳ 明朝"/>
+        </w:rPr>
+      </w:pPr>
+      <w:r>
+        <w:rPr>
+          <w:rFonts w:ascii="ＭＳ 明朝" w:hAnsi="ＭＳ 明朝" w:cs="ＭＳ 明朝" w:eastAsia="ＭＳ 明朝"/>
+        </w:rPr>
+        <w:t>平成</w:t>
+      </w:r>
+      <w:r>
+        <w:rPr/>
+        <w:t>4</w:t>
+      </w:r>
+      <w:r>
+        <w:rPr>
+          <w:rFonts w:ascii="ＭＳ 明朝" w:hAnsi="ＭＳ 明朝" w:cs="ＭＳ 明朝" w:eastAsia="ＭＳ 明朝"/>
+        </w:rPr>
+        <w:t>年</w:t>
+      </w:r>
+      <w:r>
+        <w:rPr/>
+        <w:t>4</w:t>
+      </w:r>
+      <w:r>
+        <w:rPr>
+          <w:rFonts w:ascii="ＭＳ 明朝" w:hAnsi="ＭＳ 明朝" w:cs="ＭＳ 明朝" w:eastAsia="ＭＳ 明朝"/>
+        </w:rPr>
+        <w:t>月</w:t>
+      </w:r>
+      <w:r>
+        <w:rPr/>
+        <w:t>1</w:t>
+      </w:r>
+      <w:r>
+        <w:rPr>
+          <w:rFonts w:ascii="ＭＳ 明朝" w:hAnsi="ＭＳ 明朝" w:cs="ＭＳ 明朝" w:eastAsia="ＭＳ 明朝"/>
+        </w:rPr>
+        <w:t>日から平成</w:t>
+      </w:r>
+      <w:r>
+        <w:rPr/>
+        <w:t>9</w:t>
+      </w:r>
+      <w:r>
+        <w:rPr>
+          <w:rFonts w:ascii="ＭＳ 明朝" w:hAnsi="ＭＳ 明朝" w:cs="ＭＳ 明朝" w:eastAsia="ＭＳ 明朝"/>
+        </w:rPr>
+        <w:t>年</w:t>
+      </w:r>
+      <w:r>
+        <w:rPr/>
+        <w:t>1</w:t>
+      </w:r>
+      <w:r>
+        <w:rPr>
+          <w:rFonts w:ascii="ＭＳ 明朝" w:hAnsi="ＭＳ 明朝" w:cs="ＭＳ 明朝" w:eastAsia="ＭＳ 明朝"/>
+        </w:rPr>
+        <w:t>月</w:t>
+      </w:r>
+      <w:r>
+        <w:rPr/>
+        <w:t>17</w:t>
+      </w:r>
+      <w:r>
+        <w:rPr>
+          <w:rFonts w:ascii="ＭＳ 明朝" w:hAnsi="ＭＳ 明朝" w:cs="ＭＳ 明朝" w:eastAsia="ＭＳ 明朝"/>
+        </w:rPr>
+        <w:t>日</w:t>
+      </w:r>
+    </w:p>
+    <w:p>
+      <w:pPr>
+        <w:pStyle w:val="3"/>
+        <w:numPr>
+          <w:ilvl w:val="2"/>
+          <w:numId w:val="3"/>
+        </w:numPr>
+        <w:rPr/>
+      </w:pPr>
+      <w:r>
+        <w:rPr>
+          <w:rFonts w:ascii="ＭＳ 明朝" w:hAnsi="ＭＳ 明朝" w:cs="ＭＳ 明朝" w:eastAsia="ＭＳ 明朝"/>
+        </w:rPr>
+        <w:t>被告発人岡田進弁護士の事実と関与（殺人未遂幇助）</w:t>
+      </w:r>
+    </w:p>
+    <w:p>
+      <w:pPr>
+        <w:pStyle w:val="3"/>
+        <w:numPr>
+          <w:ilvl w:val="2"/>
+          <w:numId w:val="3"/>
+        </w:numPr>
+        <w:rPr/>
+      </w:pPr>
+      <w:r>
+        <w:rPr>
+          <w:rFonts w:ascii="ＭＳ 明朝" w:hAnsi="ＭＳ 明朝" w:cs="ＭＳ 明朝" w:eastAsia="ＭＳ 明朝"/>
+        </w:rPr>
+        <w:t>被告発人木梨松嗣（金沢弁護士会）の事実と関与（殺人未遂幇助）</w:t>
+      </w:r>
+    </w:p>
+    <w:p>
+      <w:pPr>
+        <w:pStyle w:val="3"/>
+        <w:numPr>
+          <w:ilvl w:val="2"/>
+          <w:numId w:val="3"/>
+        </w:numPr>
+        <w:rPr/>
+      </w:pPr>
+      <w:r>
+        <w:rPr>
+          <w:rFonts w:ascii="ＭＳ 明朝" w:hAnsi="ＭＳ 明朝" w:cs="ＭＳ 明朝" w:eastAsia="ＭＳ 明朝"/>
+        </w:rPr>
+        <w:t>被告発人小島裕史裁判長の事実と関与（殺人未遂幇助）</w:t>
+      </w:r>
+    </w:p>
+    <w:p>
+      <w:pPr>
+        <w:pStyle w:val="3"/>
+        <w:numPr>
+          <w:ilvl w:val="2"/>
+          <w:numId w:val="3"/>
+        </w:numPr>
+        <w:rPr/>
+      </w:pPr>
+      <w:r>
+        <w:rPr>
+          <w:rFonts w:ascii="ＭＳ 明朝" w:hAnsi="ＭＳ 明朝" w:cs="ＭＳ 明朝" w:eastAsia="ＭＳ 明朝"/>
+        </w:rPr>
+        <w:t>被告発人若杉幸平弁護士（金沢弁護士会）の事実と関与（殺人未遂幇助）</w:t>
+      </w:r>
+    </w:p>
+    <w:p>
+      <w:pPr>
+        <w:pStyle w:val="3"/>
+        <w:numPr>
+          <w:ilvl w:val="2"/>
+          <w:numId w:val="3"/>
+        </w:numPr>
+        <w:rPr/>
+      </w:pPr>
+      <w:r>
+        <w:rPr>
+          <w:rFonts w:ascii="ＭＳ 明朝" w:hAnsi="ＭＳ 明朝" w:cs="ＭＳ 明朝" w:eastAsia="ＭＳ 明朝"/>
+        </w:rPr>
+        <w:t>被告発人長谷川紘之弁護士（金沢弁護士会）の事実と関与（殺人未遂幇助）</w:t>
+      </w:r>
+    </w:p>
+    <w:p>
+      <w:pPr>
+        <w:pStyle w:val="3"/>
+        <w:numPr>
+          <w:ilvl w:val="2"/>
+          <w:numId w:val="3"/>
+        </w:numPr>
+        <w:rPr>
+          <w:rFonts w:ascii="ＭＳ 明朝" w:hAnsi="ＭＳ 明朝" w:eastAsia="ＭＳ 明朝" w:cs="ＭＳ 明朝"/>
+        </w:rPr>
+      </w:pPr>
+      <w:r>
+        <w:rPr>
+          <w:rFonts w:ascii="ＭＳ 明朝" w:hAnsi="ＭＳ 明朝" w:cs="ＭＳ 明朝" w:eastAsia="ＭＳ 明朝"/>
+        </w:rPr>
+        <w:t>被告発人古川龍一元裁判官の事実と関与（殺人未遂幇助）</w:t>
+      </w:r>
+    </w:p>
+    <w:p>
+      <w:pPr>
+        <w:pStyle w:val="3"/>
+        <w:numPr>
+          <w:ilvl w:val="2"/>
+          <w:numId w:val="3"/>
+        </w:numPr>
+        <w:rPr/>
+      </w:pPr>
+      <w:r>
+        <w:rPr>
+          <w:rFonts w:ascii="ＭＳ 明朝" w:hAnsi="ＭＳ 明朝" w:cs="ＭＳ 明朝" w:eastAsia="ＭＳ 明朝"/>
+        </w:rPr>
+        <w:t>その他の関連事実</w:t>
+      </w:r>
+    </w:p>
+    <w:p>
+      <w:pPr>
+        <w:pStyle w:val="2"/>
+        <w:numPr>
+          <w:ilvl w:val="1"/>
+          <w:numId w:val="3"/>
+        </w:numPr>
+        <w:rPr>
+          <w:rFonts w:ascii="ＭＳ 明朝" w:hAnsi="ＭＳ 明朝" w:eastAsia="ＭＳ 明朝" w:cs="ＭＳ 明朝"/>
+        </w:rPr>
+      </w:pPr>
+      <w:r>
+        <w:rPr>
+          <w:rFonts w:ascii="ＭＳ 明朝" w:hAnsi="ＭＳ 明朝" w:cs="ＭＳ 明朝" w:eastAsia="ＭＳ 明朝"/>
+        </w:rPr>
+        <w:t>平成</w:t>
+      </w:r>
+      <w:r>
+        <w:rPr/>
+        <w:t>9</w:t>
+      </w:r>
+      <w:r>
+        <w:rPr>
+          <w:rFonts w:ascii="ＭＳ 明朝" w:hAnsi="ＭＳ 明朝" w:cs="ＭＳ 明朝" w:eastAsia="ＭＳ 明朝"/>
+        </w:rPr>
+        <w:t>年</w:t>
+      </w:r>
+      <w:r>
+        <w:rPr/>
+        <w:t>1</w:t>
+      </w:r>
+      <w:r>
+        <w:rPr>
+          <w:rFonts w:ascii="ＭＳ 明朝" w:hAnsi="ＭＳ 明朝" w:cs="ＭＳ 明朝" w:eastAsia="ＭＳ 明朝"/>
+        </w:rPr>
+        <w:t>月</w:t>
+      </w:r>
+      <w:r>
+        <w:rPr/>
+        <w:t>17</w:t>
+      </w:r>
+      <w:r>
+        <w:rPr>
+          <w:rFonts w:ascii="ＭＳ 明朝" w:hAnsi="ＭＳ 明朝" w:cs="ＭＳ 明朝" w:eastAsia="ＭＳ 明朝"/>
+        </w:rPr>
+        <w:t>日から平成</w:t>
+      </w:r>
+      <w:r>
+        <w:rPr/>
+        <w:t>11</w:t>
+      </w:r>
+      <w:r>
+        <w:rPr>
+          <w:rFonts w:ascii="ＭＳ 明朝" w:hAnsi="ＭＳ 明朝" w:cs="ＭＳ 明朝" w:eastAsia="ＭＳ 明朝"/>
+        </w:rPr>
+        <w:t>年</w:t>
+      </w:r>
+      <w:r>
+        <w:rPr/>
+        <w:t>8</w:t>
+      </w:r>
+      <w:r>
+        <w:rPr>
+          <w:rFonts w:ascii="ＭＳ 明朝" w:hAnsi="ＭＳ 明朝" w:cs="ＭＳ 明朝" w:eastAsia="ＭＳ 明朝"/>
+        </w:rPr>
+        <w:t>月</w:t>
+      </w:r>
+      <w:r>
+        <w:rPr/>
+        <w:t>12</w:t>
+      </w:r>
+      <w:r>
+        <w:rPr>
+          <w:rFonts w:ascii="ＭＳ 明朝" w:hAnsi="ＭＳ 明朝" w:cs="ＭＳ 明朝" w:eastAsia="ＭＳ 明朝"/>
+        </w:rPr>
+        <w:t>日</w:t>
+      </w:r>
+    </w:p>
+    <w:p>
+      <w:pPr>
+        <w:pStyle w:val="3"/>
+        <w:numPr>
+          <w:ilvl w:val="2"/>
+          <w:numId w:val="3"/>
+        </w:numPr>
+        <w:rPr>
+          <w:rFonts w:ascii="ＭＳ 明朝" w:hAnsi="ＭＳ 明朝" w:eastAsia="ＭＳ 明朝" w:cs="ＭＳ 明朝"/>
+        </w:rPr>
+      </w:pPr>
+      <w:r>
+        <w:rPr>
+          <w:rFonts w:ascii="ＭＳ 明朝" w:hAnsi="ＭＳ 明朝" w:cs="ＭＳ 明朝" w:eastAsia="ＭＳ 明朝"/>
+        </w:rPr>
+        <w:t>被告発人大網健二の事実と関与</w:t>
+      </w:r>
+    </w:p>
+    <w:p>
+      <w:pPr>
+        <w:pStyle w:val="3"/>
+        <w:numPr>
+          <w:ilvl w:val="2"/>
+          <w:numId w:val="3"/>
+        </w:numPr>
+        <w:rPr>
+          <w:rFonts w:ascii="ＭＳ 明朝" w:hAnsi="ＭＳ 明朝" w:eastAsia="ＭＳ 明朝" w:cs="ＭＳ 明朝"/>
+        </w:rPr>
+      </w:pPr>
+      <w:r>
+        <w:rPr>
+          <w:rFonts w:ascii="ＭＳ 明朝" w:hAnsi="ＭＳ 明朝" w:cs="ＭＳ 明朝" w:eastAsia="ＭＳ 明朝"/>
+        </w:rPr>
+        <w:t>被害者安藤文さんの父親，安藤健次郎さんとの関係</w:t>
+      </w:r>
+    </w:p>
+    <w:p>
+      <w:pPr>
+        <w:pStyle w:val="3"/>
+        <w:numPr>
+          <w:ilvl w:val="2"/>
+          <w:numId w:val="3"/>
+        </w:numPr>
+        <w:rPr/>
+      </w:pPr>
+      <w:r>
+        <w:rPr>
+          <w:rFonts w:ascii="ＭＳ 明朝" w:hAnsi="ＭＳ 明朝" w:cs="ＭＳ 明朝" w:eastAsia="ＭＳ 明朝"/>
+        </w:rPr>
+        <w:t>その他の関連事実</w:t>
+      </w:r>
+    </w:p>
+    <w:p>
+      <w:pPr>
+        <w:pStyle w:val="2"/>
+        <w:numPr>
+          <w:ilvl w:val="1"/>
+          <w:numId w:val="3"/>
+        </w:numPr>
+        <w:rPr>
+          <w:rFonts w:ascii="ＭＳ 明朝" w:hAnsi="ＭＳ 明朝" w:eastAsia="ＭＳ 明朝" w:cs="ＭＳ 明朝"/>
+        </w:rPr>
+      </w:pPr>
+      <w:r>
+        <w:rPr>
+          <w:rFonts w:ascii="ＭＳ 明朝" w:hAnsi="ＭＳ 明朝" w:cs="ＭＳ 明朝" w:eastAsia="ＭＳ 明朝"/>
+        </w:rPr>
+        <w:t>平成</w:t>
+      </w:r>
+      <w:r>
+        <w:rPr/>
+        <w:t>11</w:t>
+      </w:r>
+      <w:r>
+        <w:rPr>
+          <w:rFonts w:ascii="ＭＳ 明朝" w:hAnsi="ＭＳ 明朝" w:cs="ＭＳ 明朝" w:eastAsia="ＭＳ 明朝"/>
+        </w:rPr>
+        <w:t>年</w:t>
+      </w:r>
+      <w:r>
+        <w:rPr/>
+        <w:t>8</w:t>
+      </w:r>
+      <w:r>
+        <w:rPr>
+          <w:rFonts w:ascii="ＭＳ 明朝" w:hAnsi="ＭＳ 明朝" w:cs="ＭＳ 明朝" w:eastAsia="ＭＳ 明朝"/>
+        </w:rPr>
+        <w:t>月</w:t>
+      </w:r>
+      <w:r>
+        <w:rPr/>
+        <w:t>12</w:t>
+      </w:r>
+      <w:r>
+        <w:rPr>
+          <w:rFonts w:ascii="ＭＳ 明朝" w:hAnsi="ＭＳ 明朝" w:cs="ＭＳ 明朝" w:eastAsia="ＭＳ 明朝"/>
+        </w:rPr>
+        <w:t>日から平成</w:t>
+      </w:r>
+      <w:r>
+        <w:rPr/>
+        <w:t>13</w:t>
+      </w:r>
+      <w:r>
+        <w:rPr>
+          <w:rFonts w:ascii="ＭＳ 明朝" w:hAnsi="ＭＳ 明朝" w:cs="ＭＳ 明朝" w:eastAsia="ＭＳ 明朝"/>
+        </w:rPr>
+        <w:t>年</w:t>
+      </w:r>
+      <w:r>
+        <w:rPr/>
+        <w:t>12</w:t>
+      </w:r>
+      <w:r>
+        <w:rPr>
+          <w:rFonts w:ascii="ＭＳ 明朝" w:hAnsi="ＭＳ 明朝" w:cs="ＭＳ 明朝" w:eastAsia="ＭＳ 明朝"/>
+        </w:rPr>
+        <w:t>月</w:t>
+      </w:r>
+      <w:r>
+        <w:rPr/>
+        <w:t>31</w:t>
+      </w:r>
+      <w:r>
+        <w:rPr>
+          <w:rFonts w:ascii="ＭＳ 明朝" w:hAnsi="ＭＳ 明朝" w:cs="ＭＳ 明朝" w:eastAsia="ＭＳ 明朝"/>
+        </w:rPr>
+        <w:t>日</w:t>
+      </w:r>
+    </w:p>
+    <w:p>
+      <w:pPr>
+        <w:pStyle w:val="3"/>
+        <w:numPr>
+          <w:ilvl w:val="2"/>
+          <w:numId w:val="3"/>
+        </w:numPr>
+        <w:rPr>
+          <w:rFonts w:ascii="ＭＳ 明朝" w:hAnsi="ＭＳ 明朝" w:eastAsia="ＭＳ 明朝" w:cs="ＭＳ 明朝"/>
+        </w:rPr>
+      </w:pPr>
+      <w:r>
+        <w:rPr>
+          <w:rFonts w:ascii="ＭＳ 明朝" w:hAnsi="ＭＳ 明朝" w:cs="ＭＳ 明朝" w:eastAsia="ＭＳ 明朝"/>
+        </w:rPr>
+        <w:t>安藤健次郎さんに対する傷害事件，逮捕と服役（金沢刑務所）</w:t>
+      </w:r>
+    </w:p>
+    <w:p>
+      <w:pPr>
+        <w:pStyle w:val="3"/>
+        <w:numPr>
+          <w:ilvl w:val="2"/>
+          <w:numId w:val="3"/>
+        </w:numPr>
+        <w:rPr/>
+      </w:pPr>
+      <w:r>
+        <w:rPr>
+          <w:rFonts w:ascii="ＭＳ 明朝" w:hAnsi="ＭＳ 明朝" w:cs="ＭＳ 明朝" w:eastAsia="ＭＳ 明朝"/>
+        </w:rPr>
+        <w:t>その他の関連事実</w:t>
+      </w:r>
+    </w:p>
+    <w:p>
+      <w:pPr>
+        <w:pStyle w:val="2"/>
+        <w:numPr>
+          <w:ilvl w:val="1"/>
+          <w:numId w:val="3"/>
+        </w:numPr>
+        <w:rPr>
+          <w:rFonts w:ascii="ＭＳ 明朝" w:hAnsi="ＭＳ 明朝" w:eastAsia="ＭＳ 明朝" w:cs="ＭＳ 明朝"/>
+        </w:rPr>
+      </w:pPr>
+      <w:r>
+        <w:rPr>
+          <w:rFonts w:ascii="ＭＳ 明朝" w:hAnsi="ＭＳ 明朝" w:cs="ＭＳ 明朝" w:eastAsia="ＭＳ 明朝"/>
+        </w:rPr>
+        <w:t>平成</w:t>
+      </w:r>
+      <w:r>
+        <w:rPr/>
+        <w:t>13</w:t>
+      </w:r>
+      <w:r>
+        <w:rPr>
+          <w:rFonts w:ascii="ＭＳ 明朝" w:hAnsi="ＭＳ 明朝" w:cs="ＭＳ 明朝" w:eastAsia="ＭＳ 明朝"/>
+        </w:rPr>
+        <w:t>年</w:t>
+      </w:r>
+      <w:r>
+        <w:rPr/>
+        <w:t>12</w:t>
+      </w:r>
+      <w:r>
+        <w:rPr>
+          <w:rFonts w:ascii="ＭＳ 明朝" w:hAnsi="ＭＳ 明朝" w:cs="ＭＳ 明朝" w:eastAsia="ＭＳ 明朝"/>
+        </w:rPr>
+        <w:t>月</w:t>
+      </w:r>
+      <w:r>
+        <w:rPr/>
+        <w:t>31</w:t>
+      </w:r>
+      <w:r>
+        <w:rPr>
+          <w:rFonts w:ascii="ＭＳ 明朝" w:hAnsi="ＭＳ 明朝" w:cs="ＭＳ 明朝" w:eastAsia="ＭＳ 明朝"/>
+        </w:rPr>
+        <w:t>日から令和</w:t>
+      </w:r>
+      <w:r>
+        <w:rPr/>
+        <w:t>2</w:t>
+      </w:r>
+      <w:r>
+        <w:rPr>
+          <w:rFonts w:ascii="ＭＳ 明朝" w:hAnsi="ＭＳ 明朝" w:cs="ＭＳ 明朝" w:eastAsia="ＭＳ 明朝"/>
+        </w:rPr>
+        <w:t>年現在まで</w:t>
+      </w:r>
+    </w:p>
+    <w:p>
+      <w:pPr>
+        <w:pStyle w:val="3"/>
+        <w:numPr>
+          <w:ilvl w:val="2"/>
+          <w:numId w:val="3"/>
+        </w:numPr>
+        <w:rPr>
+          <w:rFonts w:ascii="ＭＳ 明朝" w:hAnsi="ＭＳ 明朝" w:eastAsia="ＭＳ 明朝" w:cs="ＭＳ 明朝"/>
+        </w:rPr>
+      </w:pPr>
+      <w:r>
+        <w:rPr>
+          <w:rFonts w:ascii="ＭＳ 明朝" w:hAnsi="ＭＳ 明朝" w:cs="ＭＳ 明朝" w:eastAsia="ＭＳ 明朝"/>
+        </w:rPr>
+        <w:t>金沢西警察署を通じた市場急配センターによるブログの削除要請</w:t>
+      </w:r>
+    </w:p>
+    <w:p>
+      <w:pPr>
+        <w:pStyle w:val="3"/>
+        <w:numPr>
+          <w:ilvl w:val="2"/>
+          <w:numId w:val="3"/>
+        </w:numPr>
+        <w:rPr/>
+      </w:pPr>
+      <w:r>
+        <w:rPr>
+          <w:rFonts w:ascii="ＭＳ 明朝" w:hAnsi="ＭＳ 明朝" w:cs="ＭＳ 明朝" w:eastAsia="ＭＳ 明朝"/>
+        </w:rPr>
+        <w:t>その他の関連事実</w:t>
+      </w:r>
+    </w:p>
+    <w:p>
+      <w:pPr>
+        <w:pStyle w:val="1"/>
+        <w:numPr>
+          <w:ilvl w:val="0"/>
+          <w:numId w:val="3"/>
+        </w:numPr>
+        <w:rPr>
+          <w:rFonts w:ascii="ＭＳ 明朝" w:hAnsi="ＭＳ 明朝" w:eastAsia="ＭＳ 明朝" w:cs="ＭＳ 明朝"/>
+        </w:rPr>
+      </w:pPr>
+      <w:r>
+        <w:rPr>
+          <w:rFonts w:ascii="ＭＳ 明朝" w:hAnsi="ＭＳ 明朝" w:cs="ＭＳ 明朝" w:eastAsia="ＭＳ 明朝"/>
+        </w:rPr>
+        <w:t>立証方法及びインターネットを利用した全面公開</w:t>
+      </w:r>
+    </w:p>
+    <w:p>
+      <w:pPr>
+        <w:pStyle w:val="2"/>
+        <w:numPr>
+          <w:ilvl w:val="1"/>
+          <w:numId w:val="3"/>
+        </w:numPr>
+        <w:rPr>
+          <w:rFonts w:ascii="ＭＳ 明朝" w:hAnsi="ＭＳ 明朝" w:eastAsia="ＭＳ 明朝" w:cs="ＭＳ 明朝"/>
+        </w:rPr>
+      </w:pPr>
+      <w:r>
+        <w:rPr>
+          <w:rFonts w:ascii="ＭＳ 明朝" w:hAnsi="ＭＳ 明朝" w:cs="ＭＳ 明朝" w:eastAsia="ＭＳ 明朝"/>
+        </w:rPr>
+        <w:t>書面の作成環境</w:t>
+      </w:r>
+    </w:p>
+    <w:p>
+      <w:pPr>
+        <w:pStyle w:val="3"/>
+        <w:numPr>
+          <w:ilvl w:val="2"/>
+          <w:numId w:val="3"/>
+        </w:numPr>
+        <w:rPr/>
+      </w:pPr>
+      <w:r>
+        <w:rPr/>
+        <w:t>Linux</w:t>
+      </w:r>
+    </w:p>
+    <w:p>
+      <w:pPr>
+        <w:pStyle w:val="3"/>
+        <w:numPr>
+          <w:ilvl w:val="2"/>
+          <w:numId w:val="3"/>
+        </w:numPr>
+        <w:rPr/>
+      </w:pPr>
+      <w:r>
+        <w:rPr/>
+        <w:t>Windows10</w:t>
+      </w:r>
+    </w:p>
+    <w:p>
+      <w:pPr>
+        <w:pStyle w:val="1"/>
+        <w:numPr>
+          <w:ilvl w:val="0"/>
+          <w:numId w:val="3"/>
+        </w:numPr>
+        <w:rPr>
+          <w:rFonts w:ascii="ＭＳ 明朝" w:hAnsi="ＭＳ 明朝" w:eastAsia="ＭＳ 明朝" w:cs="ＭＳ 明朝"/>
+        </w:rPr>
+      </w:pPr>
+      <w:r>
+        <w:rPr>
+          <w:rFonts w:ascii="ＭＳ 明朝" w:hAnsi="ＭＳ 明朝" w:cs="ＭＳ 明朝" w:eastAsia="ＭＳ 明朝"/>
+        </w:rPr>
+        <w:t>参考資料</w:t>
+      </w:r>
+    </w:p>
+    <w:p>
+      <w:pPr>
+        <w:pStyle w:val="2"/>
+        <w:numPr>
+          <w:ilvl w:val="1"/>
+          <w:numId w:val="3"/>
+        </w:numPr>
+        <w:rPr>
+          <w:rFonts w:ascii="ＭＳ 明朝" w:hAnsi="ＭＳ 明朝" w:eastAsia="ＭＳ 明朝" w:cs="ＭＳ 明朝"/>
+        </w:rPr>
+      </w:pPr>
+      <w:r>
+        <w:rPr>
+          <w:rFonts w:ascii="ＭＳ 明朝" w:hAnsi="ＭＳ 明朝" w:cs="ＭＳ 明朝" w:eastAsia="ＭＳ 明朝"/>
+        </w:rPr>
+        <w:t>弁護士</w:t>
+      </w:r>
+    </w:p>
+    <w:p>
+      <w:pPr>
+        <w:pStyle w:val="3"/>
+        <w:numPr>
+          <w:ilvl w:val="2"/>
+          <w:numId w:val="3"/>
+        </w:numPr>
+        <w:rPr/>
+      </w:pPr>
+      <w:r>
+        <w:rPr>
+          <w:rFonts w:ascii="ＭＳ 明朝" w:hAnsi="ＭＳ 明朝" w:cs="ＭＳ 明朝" w:eastAsia="ＭＳ 明朝"/>
+        </w:rPr>
+        <w:t>深澤諭史弁護士（第二東京弁護士会）</w:t>
+      </w:r>
+    </w:p>
+    <w:p>
+      <w:pPr>
+        <w:pStyle w:val="3"/>
+        <w:numPr>
+          <w:ilvl w:val="2"/>
+          <w:numId w:val="3"/>
+        </w:numPr>
+        <w:rPr/>
+      </w:pPr>
+      <w:r>
+        <w:rPr>
+          <w:rFonts w:ascii="ＭＳ 明朝" w:hAnsi="ＭＳ 明朝" w:cs="ＭＳ 明朝" w:eastAsia="ＭＳ 明朝"/>
+        </w:rPr>
+        <w:t>モトケンこと矢部善朗弁護士（京都弁護士会）</w:t>
+      </w:r>
+    </w:p>
+    <w:p>
+      <w:pPr>
+        <w:pStyle w:val="3"/>
+        <w:numPr>
+          <w:ilvl w:val="2"/>
+          <w:numId w:val="3"/>
+        </w:numPr>
+        <w:rPr/>
+      </w:pPr>
+      <w:r>
+        <w:rPr>
+          <w:rFonts w:ascii="ＭＳ 明朝" w:hAnsi="ＭＳ 明朝" w:cs="ＭＳ 明朝" w:eastAsia="ＭＳ 明朝"/>
+        </w:rPr>
+        <w:t>小倉秀夫弁護士（東京弁護士会）</w:t>
+      </w:r>
+    </w:p>
+    <w:p>
+      <w:pPr>
+        <w:pStyle w:val="2"/>
+        <w:numPr>
+          <w:ilvl w:val="1"/>
+          <w:numId w:val="3"/>
+        </w:numPr>
+        <w:rPr>
+          <w:rFonts w:ascii="ＭＳ 明朝" w:hAnsi="ＭＳ 明朝" w:eastAsia="ＭＳ 明朝" w:cs="ＭＳ 明朝"/>
+        </w:rPr>
+      </w:pPr>
+      <w:r>
+        <w:rPr>
+          <w:rFonts w:ascii="ＭＳ 明朝" w:hAnsi="ＭＳ 明朝" w:cs="ＭＳ 明朝" w:eastAsia="ＭＳ 明朝"/>
+        </w:rPr>
+        <w:t>刑事裁判・刑法・刑事訴訟法</w:t>
+      </w:r>
+    </w:p>
+    <w:p>
+      <w:pPr>
+        <w:pStyle w:val="3"/>
+        <w:numPr>
+          <w:ilvl w:val="2"/>
+          <w:numId w:val="3"/>
+        </w:numPr>
+        <w:rPr/>
+      </w:pPr>
+      <w:r>
+        <w:rPr>
+          <w:rFonts w:ascii="ＭＳ 明朝" w:hAnsi="ＭＳ 明朝" w:cs="ＭＳ 明朝" w:eastAsia="ＭＳ 明朝"/>
+        </w:rPr>
+        <w:t>非常上告</w:t>
+      </w:r>
+    </w:p>
+    <w:p>
+      <w:pPr>
+        <w:pStyle w:val="3"/>
+        <w:numPr>
+          <w:ilvl w:val="2"/>
+          <w:numId w:val="3"/>
+        </w:numPr>
+        <w:rPr/>
+      </w:pPr>
+      <w:r>
+        <w:rPr>
+          <w:rFonts w:ascii="ＭＳ 明朝" w:hAnsi="ＭＳ 明朝" w:cs="ＭＳ 明朝" w:eastAsia="ＭＳ 明朝"/>
+        </w:rPr>
+        <w:t>証拠の目的外使用</w:t>
+      </w:r>
+    </w:p>
+    <w:p>
+      <w:pPr>
+        <w:pStyle w:val="2"/>
+        <w:numPr>
+          <w:ilvl w:val="1"/>
+          <w:numId w:val="3"/>
+        </w:numPr>
+        <w:rPr>
+          <w:rFonts w:ascii="ＭＳ 明朝" w:hAnsi="ＭＳ 明朝" w:eastAsia="ＭＳ 明朝" w:cs="ＭＳ 明朝"/>
+        </w:rPr>
+      </w:pPr>
+      <w:r>
+        <w:rPr>
+          <w:rFonts w:ascii="ＭＳ 明朝" w:hAnsi="ＭＳ 明朝" w:cs="ＭＳ 明朝" w:eastAsia="ＭＳ 明朝"/>
+        </w:rPr>
+        <w:t>再審請求・再審</w:t>
+      </w:r>
+    </w:p>
+    <w:p>
+      <w:pPr>
+        <w:pStyle w:val="3"/>
+        <w:numPr>
+          <w:ilvl w:val="2"/>
+          <w:numId w:val="3"/>
+        </w:numPr>
+        <w:rPr>
+          <w:rFonts w:ascii="ＭＳ 明朝" w:hAnsi="ＭＳ 明朝" w:eastAsia="ＭＳ 明朝" w:cs="ＭＳ 明朝"/>
+        </w:rPr>
+      </w:pPr>
+      <w:r>
+        <w:rPr>
+          <w:rFonts w:ascii="ＭＳ 明朝" w:hAnsi="ＭＳ 明朝" w:cs="ＭＳ 明朝" w:eastAsia="ＭＳ 明朝"/>
+        </w:rPr>
+        <w:t>大崎事件</w:t>
+      </w:r>
+    </w:p>
+    <w:p>
+      <w:pPr>
+        <w:pStyle w:val="4"/>
+        <w:numPr>
+          <w:ilvl w:val="3"/>
           <w:numId w:val="2"/>
         </w:numPr>
         <w:rPr>
@@ -1073,10 +2394,50 @@
         </w:rPr>
       </w:pPr>
       <w:r>
-        <w:rPr>
-          <w:rFonts w:ascii="ＭＳ 明朝" w:hAnsi="ＭＳ 明朝" w:cs="ＭＳ 明朝" w:eastAsia="ＭＳ 明朝"/>
-        </w:rPr>
-        <w:t>告発に至る経緯</w:t>
+        <w:rPr/>
+        <w:t>最近，大崎事件の発言を見かけないジャーナリストの江川紹子氏の「これはダメでせう。再審法の整備が急がれる。」というツイート</w:t>
+      </w:r>
+    </w:p>
+    <w:p>
+      <w:pPr>
+        <w:pStyle w:val="Style15"/>
+        <w:rPr>
+          <w:rFonts w:ascii="ＭＳ 明朝" w:hAnsi="ＭＳ 明朝" w:eastAsia="ＭＳ 明朝" w:cs="ＭＳ 明朝"/>
+        </w:rPr>
+      </w:pPr>
+      <w:r>
+        <w:rPr>
+          <w:rFonts w:eastAsia="ＭＳ 明朝" w:cs="ＭＳ 明朝" w:ascii="ＭＳ 明朝" w:hAnsi="ＭＳ 明朝"/>
+        </w:rPr>
+      </w:r>
+    </w:p>
+    <w:p>
+      <w:pPr>
+        <w:pStyle w:val="Style15"/>
+        <w:rPr>
+          <w:rFonts w:ascii="ＭＳ 明朝" w:hAnsi="ＭＳ 明朝" w:eastAsia="ＭＳ 明朝" w:cs="ＭＳ 明朝"/>
+        </w:rPr>
+      </w:pPr>
+      <w:r>
+        <w:rPr>
+          <w:rFonts w:eastAsia="ＭＳ 明朝" w:cs="ＭＳ 明朝" w:ascii="ＭＳ 明朝" w:hAnsi="ＭＳ 明朝"/>
+        </w:rPr>
+      </w:r>
+    </w:p>
+    <w:p>
+      <w:pPr>
+        <w:pStyle w:val="3"/>
+        <w:numPr>
+          <w:ilvl w:val="2"/>
+          <w:numId w:val="3"/>
+        </w:numPr>
+        <w:rPr/>
+      </w:pPr>
+      <w:r>
+        <w:rPr>
+          <w:rFonts w:ascii="ＭＳ 明朝" w:hAnsi="ＭＳ 明朝" w:cs="ＭＳ 明朝" w:eastAsia="ＭＳ 明朝"/>
+        </w:rPr>
+        <w:t>袴田事件</w:t>
       </w:r>
     </w:p>
     <w:p>
@@ -1084,115 +2445,15 @@
         <w:pStyle w:val="2"/>
         <w:numPr>
           <w:ilvl w:val="1"/>
-          <w:numId w:val="2"/>
-        </w:numPr>
-        <w:rPr>
-          <w:rFonts w:ascii="ＭＳ 明朝" w:hAnsi="ＭＳ 明朝" w:eastAsia="ＭＳ 明朝" w:cs="ＭＳ 明朝"/>
-        </w:rPr>
-      </w:pPr>
-      <w:r>
-        <w:rPr>
-          <w:rFonts w:ascii="ＭＳ 明朝" w:hAnsi="ＭＳ 明朝" w:cs="ＭＳ 明朝" w:eastAsia="ＭＳ 明朝"/>
-        </w:rPr>
-        <w:t>関係機関</w:t>
-      </w:r>
-    </w:p>
-    <w:p>
-      <w:pPr>
-        <w:pStyle w:val="3"/>
-        <w:numPr>
-          <w:ilvl w:val="2"/>
-          <w:numId w:val="2"/>
-        </w:numPr>
-        <w:rPr/>
-      </w:pPr>
-      <w:r>
-        <w:rPr>
-          <w:rFonts w:ascii="ＭＳ 明朝" w:hAnsi="ＭＳ 明朝" w:cs="ＭＳ 明朝" w:eastAsia="ＭＳ 明朝"/>
-        </w:rPr>
-        <w:t>金沢地方検察庁</w:t>
-      </w:r>
-    </w:p>
-    <w:p>
-      <w:pPr>
-        <w:pStyle w:val="3"/>
-        <w:numPr>
-          <w:ilvl w:val="2"/>
-          <w:numId w:val="2"/>
-        </w:numPr>
-        <w:rPr/>
-      </w:pPr>
-      <w:r>
-        <w:rPr>
-          <w:rFonts w:ascii="ＭＳ 明朝" w:hAnsi="ＭＳ 明朝" w:cs="ＭＳ 明朝" w:eastAsia="ＭＳ 明朝"/>
-        </w:rPr>
-        <w:t>金沢地方裁判所</w:t>
-      </w:r>
-    </w:p>
-    <w:p>
-      <w:pPr>
-        <w:pStyle w:val="3"/>
-        <w:numPr>
-          <w:ilvl w:val="2"/>
-          <w:numId w:val="2"/>
-        </w:numPr>
-        <w:rPr/>
-      </w:pPr>
-      <w:r>
-        <w:rPr>
-          <w:rFonts w:ascii="ＭＳ 明朝" w:hAnsi="ＭＳ 明朝" w:cs="ＭＳ 明朝" w:eastAsia="ＭＳ 明朝"/>
-        </w:rPr>
-        <w:t>金沢中警察署</w:t>
-      </w:r>
-    </w:p>
-    <w:p>
-      <w:pPr>
-        <w:pStyle w:val="3"/>
-        <w:numPr>
-          <w:ilvl w:val="2"/>
-          <w:numId w:val="2"/>
-        </w:numPr>
-        <w:rPr/>
-      </w:pPr>
-      <w:r>
-        <w:rPr>
-          <w:rFonts w:ascii="ＭＳ 明朝" w:hAnsi="ＭＳ 明朝" w:cs="ＭＳ 明朝" w:eastAsia="ＭＳ 明朝"/>
-        </w:rPr>
-        <w:t>金沢西警察署</w:t>
-      </w:r>
-    </w:p>
-    <w:p>
-      <w:pPr>
-        <w:pStyle w:val="3"/>
-        <w:numPr>
-          <w:ilvl w:val="2"/>
-          <w:numId w:val="2"/>
-        </w:numPr>
-        <w:rPr/>
-      </w:pPr>
-      <w:r>
-        <w:rPr>
-          <w:rFonts w:ascii="ＭＳ 明朝" w:hAnsi="ＭＳ 明朝" w:cs="ＭＳ 明朝" w:eastAsia="ＭＳ 明朝"/>
-        </w:rPr>
-        <w:t>金沢弁護士会</w:t>
-      </w:r>
-    </w:p>
-    <w:p>
-      <w:pPr>
-        <w:pStyle w:val="1"/>
-        <w:numPr>
-          <w:ilvl w:val="0"/>
-          <w:numId w:val="2"/>
-        </w:numPr>
-        <w:rPr>
-          <w:rFonts w:ascii="ＭＳ 明朝" w:hAnsi="ＭＳ 明朝" w:eastAsia="ＭＳ 明朝" w:cs="ＭＳ 明朝"/>
-        </w:rPr>
-      </w:pPr>
-      <w:r>
-        <w:rPr>
-          <w:rFonts w:ascii="ＭＳ 明朝" w:hAnsi="ＭＳ 明朝" w:cs="ＭＳ 明朝" w:eastAsia="ＭＳ 明朝"/>
-        </w:rPr>
-        <w:t>告発の事実</w:t>
+          <w:numId w:val="3"/>
+        </w:numPr>
+        <w:rPr/>
+      </w:pPr>
+      <w:r>
+        <w:rPr>
+          <w:rFonts w:ascii="ＭＳ 明朝" w:hAnsi="ＭＳ 明朝" w:cs="ＭＳ 明朝" w:eastAsia="ＭＳ 明朝"/>
+        </w:rPr>
+        <w:t>国家賠償・行政訴訟</w:t>
       </w:r>
     </w:p>
     <w:p>
@@ -1200,53 +2461,15 @@
         <w:pStyle w:val="2"/>
         <w:numPr>
           <w:ilvl w:val="1"/>
-          <w:numId w:val="2"/>
-        </w:numPr>
-        <w:rPr>
-          <w:rFonts w:ascii="ＭＳ 明朝" w:hAnsi="ＭＳ 明朝" w:eastAsia="ＭＳ 明朝" w:cs="ＭＳ 明朝"/>
-        </w:rPr>
-      </w:pPr>
-      <w:r>
-        <w:rPr>
-          <w:rFonts w:ascii="ＭＳ 明朝" w:hAnsi="ＭＳ 明朝" w:cs="ＭＳ 明朝" w:eastAsia="ＭＳ 明朝"/>
-        </w:rPr>
-        <w:t>昭和</w:t>
-      </w:r>
-      <w:r>
-        <w:rPr/>
-        <w:t>59</w:t>
-      </w:r>
-      <w:r>
-        <w:rPr>
-          <w:rFonts w:ascii="ＭＳ 明朝" w:hAnsi="ＭＳ 明朝" w:cs="ＭＳ 明朝" w:eastAsia="ＭＳ 明朝"/>
-        </w:rPr>
-        <w:t>年</w:t>
-      </w:r>
-      <w:r>
-        <w:rPr/>
-        <w:t>1</w:t>
-      </w:r>
-      <w:r>
-        <w:rPr>
-          <w:rFonts w:ascii="ＭＳ 明朝" w:hAnsi="ＭＳ 明朝" w:cs="ＭＳ 明朝" w:eastAsia="ＭＳ 明朝"/>
-        </w:rPr>
-        <w:t>月以前</w:t>
-      </w:r>
-    </w:p>
-    <w:p>
-      <w:pPr>
-        <w:pStyle w:val="3"/>
-        <w:numPr>
-          <w:ilvl w:val="2"/>
-          <w:numId w:val="2"/>
-        </w:numPr>
-        <w:rPr/>
-      </w:pPr>
-      <w:r>
-        <w:rPr>
-          <w:rFonts w:ascii="ＭＳ 明朝" w:hAnsi="ＭＳ 明朝" w:cs="ＭＳ 明朝" w:eastAsia="ＭＳ 明朝"/>
-        </w:rPr>
-        <w:t>その他の関連事実</w:t>
+          <w:numId w:val="3"/>
+        </w:numPr>
+        <w:rPr/>
+      </w:pPr>
+      <w:r>
+        <w:rPr>
+          <w:rFonts w:ascii="ＭＳ 明朝" w:hAnsi="ＭＳ 明朝" w:cs="ＭＳ 明朝" w:eastAsia="ＭＳ 明朝"/>
+        </w:rPr>
+        <w:t>事件・事故</w:t>
       </w:r>
     </w:p>
     <w:p>
@@ -1254,1167 +2477,7 @@
         <w:pStyle w:val="2"/>
         <w:numPr>
           <w:ilvl w:val="1"/>
-          <w:numId w:val="2"/>
-        </w:numPr>
-        <w:rPr>
-          <w:rFonts w:ascii="ＭＳ 明朝" w:hAnsi="ＭＳ 明朝" w:eastAsia="ＭＳ 明朝" w:cs="ＭＳ 明朝"/>
-        </w:rPr>
-      </w:pPr>
-      <w:r>
-        <w:rPr>
-          <w:rFonts w:ascii="ＭＳ 明朝" w:hAnsi="ＭＳ 明朝" w:cs="ＭＳ 明朝" w:eastAsia="ＭＳ 明朝"/>
-        </w:rPr>
-        <w:t>昭和</w:t>
-      </w:r>
-      <w:r>
-        <w:rPr/>
-        <w:t>59</w:t>
-      </w:r>
-      <w:r>
-        <w:rPr>
-          <w:rFonts w:ascii="ＭＳ 明朝" w:hAnsi="ＭＳ 明朝" w:cs="ＭＳ 明朝" w:eastAsia="ＭＳ 明朝"/>
-        </w:rPr>
-        <w:t>年</w:t>
-      </w:r>
-      <w:r>
-        <w:rPr/>
-        <w:t>1</w:t>
-      </w:r>
-      <w:r>
-        <w:rPr>
-          <w:rFonts w:ascii="ＭＳ 明朝" w:hAnsi="ＭＳ 明朝" w:cs="ＭＳ 明朝" w:eastAsia="ＭＳ 明朝"/>
-        </w:rPr>
-        <w:t>月から平成</w:t>
-      </w:r>
-      <w:r>
-        <w:rPr/>
-        <w:t>3</w:t>
-      </w:r>
-      <w:r>
-        <w:rPr>
-          <w:rFonts w:ascii="ＭＳ 明朝" w:hAnsi="ＭＳ 明朝" w:cs="ＭＳ 明朝" w:eastAsia="ＭＳ 明朝"/>
-        </w:rPr>
-        <w:t>年</w:t>
-      </w:r>
-      <w:r>
-        <w:rPr/>
-        <w:t>6</w:t>
-      </w:r>
-      <w:r>
-        <w:rPr>
-          <w:rFonts w:ascii="ＭＳ 明朝" w:hAnsi="ＭＳ 明朝" w:cs="ＭＳ 明朝" w:eastAsia="ＭＳ 明朝"/>
-        </w:rPr>
-        <w:t>月</w:t>
-      </w:r>
-    </w:p>
-    <w:p>
-      <w:pPr>
-        <w:pStyle w:val="3"/>
-        <w:numPr>
-          <w:ilvl w:val="2"/>
-          <w:numId w:val="2"/>
-        </w:numPr>
-        <w:rPr/>
-      </w:pPr>
-      <w:r>
-        <w:rPr>
-          <w:rFonts w:ascii="ＭＳ 明朝" w:hAnsi="ＭＳ 明朝" w:cs="ＭＳ 明朝" w:eastAsia="ＭＳ 明朝"/>
-        </w:rPr>
-        <w:t>被告発人安田敏の事実と関与</w:t>
-      </w:r>
-    </w:p>
-    <w:p>
-      <w:pPr>
-        <w:pStyle w:val="3"/>
-        <w:numPr>
-          <w:ilvl w:val="2"/>
-          <w:numId w:val="2"/>
-        </w:numPr>
-        <w:rPr/>
-      </w:pPr>
-      <w:r>
-        <w:rPr>
-          <w:rFonts w:ascii="ＭＳ 明朝" w:hAnsi="ＭＳ 明朝" w:cs="ＭＳ 明朝" w:eastAsia="ＭＳ 明朝"/>
-        </w:rPr>
-        <w:t>被告発人東渡好信の事実と関与</w:t>
-      </w:r>
-    </w:p>
-    <w:p>
-      <w:pPr>
-        <w:pStyle w:val="3"/>
-        <w:numPr>
-          <w:ilvl w:val="2"/>
-          <w:numId w:val="2"/>
-        </w:numPr>
-        <w:rPr/>
-      </w:pPr>
-      <w:r>
-        <w:rPr>
-          <w:rFonts w:ascii="ＭＳ 明朝" w:hAnsi="ＭＳ 明朝" w:cs="ＭＳ 明朝" w:eastAsia="ＭＳ 明朝"/>
-        </w:rPr>
-        <w:t>その他の関連事実</w:t>
-      </w:r>
-    </w:p>
-    <w:p>
-      <w:pPr>
-        <w:pStyle w:val="2"/>
-        <w:numPr>
-          <w:ilvl w:val="1"/>
-          <w:numId w:val="2"/>
-        </w:numPr>
-        <w:rPr/>
-      </w:pPr>
-      <w:r>
-        <w:rPr>
-          <w:rFonts w:ascii="ＭＳ 明朝" w:hAnsi="ＭＳ 明朝" w:cs="ＭＳ 明朝" w:eastAsia="ＭＳ 明朝"/>
-        </w:rPr>
-        <w:t>平成</w:t>
-      </w:r>
-      <w:r>
-        <w:rPr/>
-        <w:t>3</w:t>
-      </w:r>
-      <w:r>
-        <w:rPr>
-          <w:rFonts w:ascii="ＭＳ 明朝" w:hAnsi="ＭＳ 明朝" w:cs="ＭＳ 明朝" w:eastAsia="ＭＳ 明朝"/>
-        </w:rPr>
-        <w:t>年</w:t>
-      </w:r>
-      <w:r>
-        <w:rPr/>
-        <w:t>6</w:t>
-      </w:r>
-      <w:r>
-        <w:rPr>
-          <w:rFonts w:ascii="ＭＳ 明朝" w:hAnsi="ＭＳ 明朝" w:cs="ＭＳ 明朝" w:eastAsia="ＭＳ 明朝"/>
-        </w:rPr>
-        <w:t>月から平成</w:t>
-      </w:r>
-      <w:r>
-        <w:rPr/>
-        <w:t>4</w:t>
-      </w:r>
-      <w:r>
-        <w:rPr>
-          <w:rFonts w:ascii="ＭＳ 明朝" w:hAnsi="ＭＳ 明朝" w:cs="ＭＳ 明朝" w:eastAsia="ＭＳ 明朝"/>
-        </w:rPr>
-        <w:t>年</w:t>
-      </w:r>
-      <w:r>
-        <w:rPr/>
-        <w:t>4</w:t>
-      </w:r>
-      <w:r>
-        <w:rPr>
-          <w:rFonts w:ascii="ＭＳ 明朝" w:hAnsi="ＭＳ 明朝" w:cs="ＭＳ 明朝" w:eastAsia="ＭＳ 明朝"/>
-        </w:rPr>
-        <w:t>月</w:t>
-      </w:r>
-      <w:r>
-        <w:rPr/>
-        <w:t>1</w:t>
-      </w:r>
-      <w:r>
-        <w:rPr>
-          <w:rFonts w:ascii="ＭＳ 明朝" w:hAnsi="ＭＳ 明朝" w:cs="ＭＳ 明朝" w:eastAsia="ＭＳ 明朝"/>
-        </w:rPr>
-        <w:t>日</w:t>
-      </w:r>
-    </w:p>
-    <w:p>
-      <w:pPr>
-        <w:pStyle w:val="3"/>
-        <w:numPr>
-          <w:ilvl w:val="2"/>
-          <w:numId w:val="2"/>
-        </w:numPr>
-        <w:rPr/>
-      </w:pPr>
-      <w:r>
-        <w:rPr>
-          <w:rFonts w:ascii="ＭＳ 明朝" w:hAnsi="ＭＳ 明朝" w:cs="ＭＳ 明朝" w:eastAsia="ＭＳ 明朝"/>
-        </w:rPr>
-        <w:t>被告発人安田敏の事実と関与</w:t>
-      </w:r>
-    </w:p>
-    <w:p>
-      <w:pPr>
-        <w:pStyle w:val="3"/>
-        <w:numPr>
-          <w:ilvl w:val="2"/>
-          <w:numId w:val="2"/>
-        </w:numPr>
-        <w:rPr/>
-      </w:pPr>
-      <w:r>
-        <w:rPr>
-          <w:rFonts w:ascii="ＭＳ 明朝" w:hAnsi="ＭＳ 明朝" w:cs="ＭＳ 明朝" w:eastAsia="ＭＳ 明朝"/>
-        </w:rPr>
-        <w:t>被告発人安田繁克の事実と関与</w:t>
-      </w:r>
-    </w:p>
-    <w:p>
-      <w:pPr>
-        <w:pStyle w:val="3"/>
-        <w:numPr>
-          <w:ilvl w:val="2"/>
-          <w:numId w:val="2"/>
-        </w:numPr>
-        <w:rPr/>
-      </w:pPr>
-      <w:r>
-        <w:rPr>
-          <w:rFonts w:ascii="ＭＳ 明朝" w:hAnsi="ＭＳ 明朝" w:cs="ＭＳ 明朝" w:eastAsia="ＭＳ 明朝"/>
-        </w:rPr>
-        <w:t>被告発人多田敏明の事実と関与</w:t>
-      </w:r>
-    </w:p>
-    <w:p>
-      <w:pPr>
-        <w:pStyle w:val="3"/>
-        <w:numPr>
-          <w:ilvl w:val="2"/>
-          <w:numId w:val="2"/>
-        </w:numPr>
-        <w:rPr/>
-      </w:pPr>
-      <w:r>
-        <w:rPr>
-          <w:rFonts w:ascii="ＭＳ 明朝" w:hAnsi="ＭＳ 明朝" w:cs="ＭＳ 明朝" w:eastAsia="ＭＳ 明朝"/>
-        </w:rPr>
-        <w:t>被告発人池田宏美の事実と関与</w:t>
-      </w:r>
-    </w:p>
-    <w:p>
-      <w:pPr>
-        <w:pStyle w:val="3"/>
-        <w:numPr>
-          <w:ilvl w:val="2"/>
-          <w:numId w:val="2"/>
-        </w:numPr>
-        <w:rPr/>
-      </w:pPr>
-      <w:r>
-        <w:rPr>
-          <w:rFonts w:ascii="ＭＳ 明朝" w:hAnsi="ＭＳ 明朝" w:cs="ＭＳ 明朝" w:eastAsia="ＭＳ 明朝"/>
-        </w:rPr>
-        <w:t>被告発人梅野博之の事実と関与</w:t>
-      </w:r>
-    </w:p>
-    <w:p>
-      <w:pPr>
-        <w:pStyle w:val="3"/>
-        <w:numPr>
-          <w:ilvl w:val="2"/>
-          <w:numId w:val="2"/>
-        </w:numPr>
-        <w:rPr/>
-      </w:pPr>
-      <w:r>
-        <w:rPr>
-          <w:rFonts w:ascii="ＭＳ 明朝" w:hAnsi="ＭＳ 明朝" w:cs="ＭＳ 明朝" w:eastAsia="ＭＳ 明朝"/>
-        </w:rPr>
-        <w:t>被告発人松平日出男の事実と関与</w:t>
-      </w:r>
-    </w:p>
-    <w:p>
-      <w:pPr>
-        <w:pStyle w:val="3"/>
-        <w:numPr>
-          <w:ilvl w:val="2"/>
-          <w:numId w:val="2"/>
-        </w:numPr>
-        <w:rPr/>
-      </w:pPr>
-      <w:r>
-        <w:rPr>
-          <w:rFonts w:ascii="ＭＳ 明朝" w:hAnsi="ＭＳ 明朝" w:cs="ＭＳ 明朝" w:eastAsia="ＭＳ 明朝"/>
-        </w:rPr>
-        <w:t>被告発人浜口卓也の事実と関与</w:t>
-      </w:r>
-    </w:p>
-    <w:p>
-      <w:pPr>
-        <w:pStyle w:val="3"/>
-        <w:numPr>
-          <w:ilvl w:val="2"/>
-          <w:numId w:val="2"/>
-        </w:numPr>
-        <w:rPr>
-          <w:rFonts w:ascii="ＭＳ 明朝" w:hAnsi="ＭＳ 明朝" w:eastAsia="ＭＳ 明朝" w:cs="ＭＳ 明朝"/>
-        </w:rPr>
-      </w:pPr>
-      <w:r>
-        <w:rPr>
-          <w:rFonts w:ascii="ＭＳ 明朝" w:hAnsi="ＭＳ 明朝" w:cs="ＭＳ 明朝" w:eastAsia="ＭＳ 明朝"/>
-        </w:rPr>
-        <w:t>被告発人東渡好信の事実と関与</w:t>
-      </w:r>
-    </w:p>
-    <w:p>
-      <w:pPr>
-        <w:pStyle w:val="3"/>
-        <w:numPr>
-          <w:ilvl w:val="2"/>
-          <w:numId w:val="2"/>
-        </w:numPr>
-        <w:rPr/>
-      </w:pPr>
-      <w:r>
-        <w:rPr>
-          <w:rFonts w:ascii="ＭＳ 明朝" w:hAnsi="ＭＳ 明朝" w:cs="ＭＳ 明朝" w:eastAsia="ＭＳ 明朝"/>
-        </w:rPr>
-        <w:t>その他の関連事実</w:t>
-      </w:r>
-    </w:p>
-    <w:p>
-      <w:pPr>
-        <w:pStyle w:val="2"/>
-        <w:numPr>
-          <w:ilvl w:val="1"/>
-          <w:numId w:val="2"/>
-        </w:numPr>
-        <w:rPr>
-          <w:rFonts w:ascii="ＭＳ 明朝" w:hAnsi="ＭＳ 明朝" w:eastAsia="ＭＳ 明朝" w:cs="ＭＳ 明朝"/>
-        </w:rPr>
-      </w:pPr>
-      <w:r>
-        <w:rPr>
-          <w:rFonts w:ascii="ＭＳ 明朝" w:hAnsi="ＭＳ 明朝" w:cs="ＭＳ 明朝" w:eastAsia="ＭＳ 明朝"/>
-        </w:rPr>
-        <w:t>平成</w:t>
-      </w:r>
-      <w:r>
-        <w:rPr/>
-        <w:t>4</w:t>
-      </w:r>
-      <w:r>
-        <w:rPr>
-          <w:rFonts w:ascii="ＭＳ 明朝" w:hAnsi="ＭＳ 明朝" w:cs="ＭＳ 明朝" w:eastAsia="ＭＳ 明朝"/>
-        </w:rPr>
-        <w:t>年</w:t>
-      </w:r>
-      <w:r>
-        <w:rPr/>
-        <w:t>4</w:t>
-      </w:r>
-      <w:r>
-        <w:rPr>
-          <w:rFonts w:ascii="ＭＳ 明朝" w:hAnsi="ＭＳ 明朝" w:cs="ＭＳ 明朝" w:eastAsia="ＭＳ 明朝"/>
-        </w:rPr>
-        <w:t>月</w:t>
-      </w:r>
-      <w:r>
-        <w:rPr/>
-        <w:t>1</w:t>
-      </w:r>
-      <w:r>
-        <w:rPr>
-          <w:rFonts w:ascii="ＭＳ 明朝" w:hAnsi="ＭＳ 明朝" w:cs="ＭＳ 明朝" w:eastAsia="ＭＳ 明朝"/>
-        </w:rPr>
-        <w:t>日から平成</w:t>
-      </w:r>
-      <w:r>
-        <w:rPr/>
-        <w:t>9</w:t>
-      </w:r>
-      <w:r>
-        <w:rPr>
-          <w:rFonts w:ascii="ＭＳ 明朝" w:hAnsi="ＭＳ 明朝" w:cs="ＭＳ 明朝" w:eastAsia="ＭＳ 明朝"/>
-        </w:rPr>
-        <w:t>年</w:t>
-      </w:r>
-      <w:r>
-        <w:rPr/>
-        <w:t>1</w:t>
-      </w:r>
-      <w:r>
-        <w:rPr>
-          <w:rFonts w:ascii="ＭＳ 明朝" w:hAnsi="ＭＳ 明朝" w:cs="ＭＳ 明朝" w:eastAsia="ＭＳ 明朝"/>
-        </w:rPr>
-        <w:t>月</w:t>
-      </w:r>
-      <w:r>
-        <w:rPr/>
-        <w:t>17</w:t>
-      </w:r>
-      <w:r>
-        <w:rPr>
-          <w:rFonts w:ascii="ＭＳ 明朝" w:hAnsi="ＭＳ 明朝" w:cs="ＭＳ 明朝" w:eastAsia="ＭＳ 明朝"/>
-        </w:rPr>
-        <w:t>日</w:t>
-      </w:r>
-    </w:p>
-    <w:p>
-      <w:pPr>
-        <w:pStyle w:val="3"/>
-        <w:numPr>
-          <w:ilvl w:val="2"/>
-          <w:numId w:val="2"/>
-        </w:numPr>
-        <w:rPr/>
-      </w:pPr>
-      <w:r>
-        <w:rPr>
-          <w:rFonts w:ascii="ＭＳ 明朝" w:hAnsi="ＭＳ 明朝" w:cs="ＭＳ 明朝" w:eastAsia="ＭＳ 明朝"/>
-        </w:rPr>
-        <w:t>被告発人岡田進弁護士の事実と関与（殺人未遂幇助）</w:t>
-      </w:r>
-    </w:p>
-    <w:p>
-      <w:pPr>
-        <w:pStyle w:val="3"/>
-        <w:numPr>
-          <w:ilvl w:val="2"/>
-          <w:numId w:val="2"/>
-        </w:numPr>
-        <w:rPr/>
-      </w:pPr>
-      <w:r>
-        <w:rPr>
-          <w:rFonts w:ascii="ＭＳ 明朝" w:hAnsi="ＭＳ 明朝" w:cs="ＭＳ 明朝" w:eastAsia="ＭＳ 明朝"/>
-        </w:rPr>
-        <w:t>被告発人木梨松嗣（金沢弁護士会）の事実と関与（殺人未遂幇助）</w:t>
-      </w:r>
-    </w:p>
-    <w:p>
-      <w:pPr>
-        <w:pStyle w:val="3"/>
-        <w:numPr>
-          <w:ilvl w:val="2"/>
-          <w:numId w:val="2"/>
-        </w:numPr>
-        <w:rPr/>
-      </w:pPr>
-      <w:r>
-        <w:rPr>
-          <w:rFonts w:ascii="ＭＳ 明朝" w:hAnsi="ＭＳ 明朝" w:cs="ＭＳ 明朝" w:eastAsia="ＭＳ 明朝"/>
-        </w:rPr>
-        <w:t>被告発人小島裕史裁判長の事実と関与（殺人未遂幇助）</w:t>
-      </w:r>
-    </w:p>
-    <w:p>
-      <w:pPr>
-        <w:pStyle w:val="3"/>
-        <w:numPr>
-          <w:ilvl w:val="2"/>
-          <w:numId w:val="2"/>
-        </w:numPr>
-        <w:rPr/>
-      </w:pPr>
-      <w:r>
-        <w:rPr>
-          <w:rFonts w:ascii="ＭＳ 明朝" w:hAnsi="ＭＳ 明朝" w:cs="ＭＳ 明朝" w:eastAsia="ＭＳ 明朝"/>
-        </w:rPr>
-        <w:t>被告発人若杉幸平弁護士（金沢弁護士会）の事実と関与（殺人未遂幇助）</w:t>
-      </w:r>
-    </w:p>
-    <w:p>
-      <w:pPr>
-        <w:pStyle w:val="3"/>
-        <w:numPr>
-          <w:ilvl w:val="2"/>
-          <w:numId w:val="2"/>
-        </w:numPr>
-        <w:rPr/>
-      </w:pPr>
-      <w:r>
-        <w:rPr>
-          <w:rFonts w:ascii="ＭＳ 明朝" w:hAnsi="ＭＳ 明朝" w:cs="ＭＳ 明朝" w:eastAsia="ＭＳ 明朝"/>
-        </w:rPr>
-        <w:t>被告発人長谷川紘之弁護士（金沢弁護士会）の事実と関与（殺人未遂幇助）</w:t>
-      </w:r>
-    </w:p>
-    <w:p>
-      <w:pPr>
-        <w:pStyle w:val="3"/>
-        <w:numPr>
-          <w:ilvl w:val="2"/>
-          <w:numId w:val="2"/>
-        </w:numPr>
-        <w:rPr>
-          <w:rFonts w:ascii="ＭＳ 明朝" w:hAnsi="ＭＳ 明朝" w:eastAsia="ＭＳ 明朝" w:cs="ＭＳ 明朝"/>
-        </w:rPr>
-      </w:pPr>
-      <w:r>
-        <w:rPr>
-          <w:rFonts w:ascii="ＭＳ 明朝" w:hAnsi="ＭＳ 明朝" w:cs="ＭＳ 明朝" w:eastAsia="ＭＳ 明朝"/>
-        </w:rPr>
-        <w:t>被告発人古川龍一元裁判官の事実と関与（殺人未遂幇助）</w:t>
-      </w:r>
-    </w:p>
-    <w:p>
-      <w:pPr>
-        <w:pStyle w:val="3"/>
-        <w:numPr>
-          <w:ilvl w:val="2"/>
-          <w:numId w:val="2"/>
-        </w:numPr>
-        <w:rPr/>
-      </w:pPr>
-      <w:r>
-        <w:rPr>
-          <w:rFonts w:ascii="ＭＳ 明朝" w:hAnsi="ＭＳ 明朝" w:cs="ＭＳ 明朝" w:eastAsia="ＭＳ 明朝"/>
-        </w:rPr>
-        <w:t>その他の関連事実</w:t>
-      </w:r>
-    </w:p>
-    <w:p>
-      <w:pPr>
-        <w:pStyle w:val="2"/>
-        <w:numPr>
-          <w:ilvl w:val="1"/>
-          <w:numId w:val="2"/>
-        </w:numPr>
-        <w:rPr>
-          <w:rFonts w:ascii="ＭＳ 明朝" w:hAnsi="ＭＳ 明朝" w:eastAsia="ＭＳ 明朝" w:cs="ＭＳ 明朝"/>
-        </w:rPr>
-      </w:pPr>
-      <w:r>
-        <w:rPr>
-          <w:rFonts w:ascii="ＭＳ 明朝" w:hAnsi="ＭＳ 明朝" w:cs="ＭＳ 明朝" w:eastAsia="ＭＳ 明朝"/>
-        </w:rPr>
-        <w:t>平成</w:t>
-      </w:r>
-      <w:r>
-        <w:rPr/>
-        <w:t>9</w:t>
-      </w:r>
-      <w:r>
-        <w:rPr>
-          <w:rFonts w:ascii="ＭＳ 明朝" w:hAnsi="ＭＳ 明朝" w:cs="ＭＳ 明朝" w:eastAsia="ＭＳ 明朝"/>
-        </w:rPr>
-        <w:t>年</w:t>
-      </w:r>
-      <w:r>
-        <w:rPr/>
-        <w:t>1</w:t>
-      </w:r>
-      <w:r>
-        <w:rPr>
-          <w:rFonts w:ascii="ＭＳ 明朝" w:hAnsi="ＭＳ 明朝" w:cs="ＭＳ 明朝" w:eastAsia="ＭＳ 明朝"/>
-        </w:rPr>
-        <w:t>月</w:t>
-      </w:r>
-      <w:r>
-        <w:rPr/>
-        <w:t>17</w:t>
-      </w:r>
-      <w:r>
-        <w:rPr>
-          <w:rFonts w:ascii="ＭＳ 明朝" w:hAnsi="ＭＳ 明朝" w:cs="ＭＳ 明朝" w:eastAsia="ＭＳ 明朝"/>
-        </w:rPr>
-        <w:t>日から平成</w:t>
-      </w:r>
-      <w:r>
-        <w:rPr/>
-        <w:t>11</w:t>
-      </w:r>
-      <w:r>
-        <w:rPr>
-          <w:rFonts w:ascii="ＭＳ 明朝" w:hAnsi="ＭＳ 明朝" w:cs="ＭＳ 明朝" w:eastAsia="ＭＳ 明朝"/>
-        </w:rPr>
-        <w:t>年</w:t>
-      </w:r>
-      <w:r>
-        <w:rPr/>
-        <w:t>8</w:t>
-      </w:r>
-      <w:r>
-        <w:rPr>
-          <w:rFonts w:ascii="ＭＳ 明朝" w:hAnsi="ＭＳ 明朝" w:cs="ＭＳ 明朝" w:eastAsia="ＭＳ 明朝"/>
-        </w:rPr>
-        <w:t>月</w:t>
-      </w:r>
-      <w:r>
-        <w:rPr/>
-        <w:t>12</w:t>
-      </w:r>
-      <w:r>
-        <w:rPr>
-          <w:rFonts w:ascii="ＭＳ 明朝" w:hAnsi="ＭＳ 明朝" w:cs="ＭＳ 明朝" w:eastAsia="ＭＳ 明朝"/>
-        </w:rPr>
-        <w:t>日</w:t>
-      </w:r>
-    </w:p>
-    <w:p>
-      <w:pPr>
-        <w:pStyle w:val="3"/>
-        <w:numPr>
-          <w:ilvl w:val="2"/>
-          <w:numId w:val="2"/>
-        </w:numPr>
-        <w:rPr>
-          <w:rFonts w:ascii="ＭＳ 明朝" w:hAnsi="ＭＳ 明朝" w:eastAsia="ＭＳ 明朝" w:cs="ＭＳ 明朝"/>
-        </w:rPr>
-      </w:pPr>
-      <w:r>
-        <w:rPr>
-          <w:rFonts w:ascii="ＭＳ 明朝" w:hAnsi="ＭＳ 明朝" w:cs="ＭＳ 明朝" w:eastAsia="ＭＳ 明朝"/>
-        </w:rPr>
-        <w:t>被告発人大網健二の事実と関与</w:t>
-      </w:r>
-    </w:p>
-    <w:p>
-      <w:pPr>
-        <w:pStyle w:val="3"/>
-        <w:numPr>
-          <w:ilvl w:val="2"/>
-          <w:numId w:val="2"/>
-        </w:numPr>
-        <w:rPr>
-          <w:rFonts w:ascii="ＭＳ 明朝" w:hAnsi="ＭＳ 明朝" w:eastAsia="ＭＳ 明朝" w:cs="ＭＳ 明朝"/>
-        </w:rPr>
-      </w:pPr>
-      <w:r>
-        <w:rPr>
-          <w:rFonts w:ascii="ＭＳ 明朝" w:hAnsi="ＭＳ 明朝" w:cs="ＭＳ 明朝" w:eastAsia="ＭＳ 明朝"/>
-        </w:rPr>
-        <w:t>被害者安藤文さんの父親，安藤健次郎さんとの関係</w:t>
-      </w:r>
-    </w:p>
-    <w:p>
-      <w:pPr>
-        <w:pStyle w:val="3"/>
-        <w:numPr>
-          <w:ilvl w:val="2"/>
-          <w:numId w:val="2"/>
-        </w:numPr>
-        <w:rPr/>
-      </w:pPr>
-      <w:r>
-        <w:rPr>
-          <w:rFonts w:ascii="ＭＳ 明朝" w:hAnsi="ＭＳ 明朝" w:cs="ＭＳ 明朝" w:eastAsia="ＭＳ 明朝"/>
-        </w:rPr>
-        <w:t>その他の関連事実</w:t>
-      </w:r>
-    </w:p>
-    <w:p>
-      <w:pPr>
-        <w:pStyle w:val="2"/>
-        <w:numPr>
-          <w:ilvl w:val="1"/>
-          <w:numId w:val="2"/>
-        </w:numPr>
-        <w:rPr>
-          <w:rFonts w:ascii="ＭＳ 明朝" w:hAnsi="ＭＳ 明朝" w:eastAsia="ＭＳ 明朝" w:cs="ＭＳ 明朝"/>
-        </w:rPr>
-      </w:pPr>
-      <w:r>
-        <w:rPr>
-          <w:rFonts w:ascii="ＭＳ 明朝" w:hAnsi="ＭＳ 明朝" w:cs="ＭＳ 明朝" w:eastAsia="ＭＳ 明朝"/>
-        </w:rPr>
-        <w:t>平成</w:t>
-      </w:r>
-      <w:r>
-        <w:rPr/>
-        <w:t>11</w:t>
-      </w:r>
-      <w:r>
-        <w:rPr>
-          <w:rFonts w:ascii="ＭＳ 明朝" w:hAnsi="ＭＳ 明朝" w:cs="ＭＳ 明朝" w:eastAsia="ＭＳ 明朝"/>
-        </w:rPr>
-        <w:t>年</w:t>
-      </w:r>
-      <w:r>
-        <w:rPr/>
-        <w:t>8</w:t>
-      </w:r>
-      <w:r>
-        <w:rPr>
-          <w:rFonts w:ascii="ＭＳ 明朝" w:hAnsi="ＭＳ 明朝" w:cs="ＭＳ 明朝" w:eastAsia="ＭＳ 明朝"/>
-        </w:rPr>
-        <w:t>月</w:t>
-      </w:r>
-      <w:r>
-        <w:rPr/>
-        <w:t>12</w:t>
-      </w:r>
-      <w:r>
-        <w:rPr>
-          <w:rFonts w:ascii="ＭＳ 明朝" w:hAnsi="ＭＳ 明朝" w:cs="ＭＳ 明朝" w:eastAsia="ＭＳ 明朝"/>
-        </w:rPr>
-        <w:t>日から平成</w:t>
-      </w:r>
-      <w:r>
-        <w:rPr/>
-        <w:t>13</w:t>
-      </w:r>
-      <w:r>
-        <w:rPr>
-          <w:rFonts w:ascii="ＭＳ 明朝" w:hAnsi="ＭＳ 明朝" w:cs="ＭＳ 明朝" w:eastAsia="ＭＳ 明朝"/>
-        </w:rPr>
-        <w:t>年</w:t>
-      </w:r>
-      <w:r>
-        <w:rPr/>
-        <w:t>12</w:t>
-      </w:r>
-      <w:r>
-        <w:rPr>
-          <w:rFonts w:ascii="ＭＳ 明朝" w:hAnsi="ＭＳ 明朝" w:cs="ＭＳ 明朝" w:eastAsia="ＭＳ 明朝"/>
-        </w:rPr>
-        <w:t>月</w:t>
-      </w:r>
-      <w:r>
-        <w:rPr/>
-        <w:t>31</w:t>
-      </w:r>
-      <w:r>
-        <w:rPr>
-          <w:rFonts w:ascii="ＭＳ 明朝" w:hAnsi="ＭＳ 明朝" w:cs="ＭＳ 明朝" w:eastAsia="ＭＳ 明朝"/>
-        </w:rPr>
-        <w:t>日</w:t>
-      </w:r>
-    </w:p>
-    <w:p>
-      <w:pPr>
-        <w:pStyle w:val="3"/>
-        <w:numPr>
-          <w:ilvl w:val="2"/>
-          <w:numId w:val="2"/>
-        </w:numPr>
-        <w:rPr>
-          <w:rFonts w:ascii="ＭＳ 明朝" w:hAnsi="ＭＳ 明朝" w:eastAsia="ＭＳ 明朝" w:cs="ＭＳ 明朝"/>
-        </w:rPr>
-      </w:pPr>
-      <w:r>
-        <w:rPr>
-          <w:rFonts w:ascii="ＭＳ 明朝" w:hAnsi="ＭＳ 明朝" w:cs="ＭＳ 明朝" w:eastAsia="ＭＳ 明朝"/>
-        </w:rPr>
-        <w:t>安藤健次郎さんに対する傷害事件，逮捕と服役（金沢刑務所）</w:t>
-      </w:r>
-    </w:p>
-    <w:p>
-      <w:pPr>
-        <w:pStyle w:val="3"/>
-        <w:numPr>
-          <w:ilvl w:val="2"/>
-          <w:numId w:val="2"/>
-        </w:numPr>
-        <w:rPr/>
-      </w:pPr>
-      <w:r>
-        <w:rPr>
-          <w:rFonts w:ascii="ＭＳ 明朝" w:hAnsi="ＭＳ 明朝" w:cs="ＭＳ 明朝" w:eastAsia="ＭＳ 明朝"/>
-        </w:rPr>
-        <w:t>その他の関連事実</w:t>
-      </w:r>
-    </w:p>
-    <w:p>
-      <w:pPr>
-        <w:pStyle w:val="2"/>
-        <w:numPr>
-          <w:ilvl w:val="1"/>
-          <w:numId w:val="2"/>
-        </w:numPr>
-        <w:rPr>
-          <w:rFonts w:ascii="ＭＳ 明朝" w:hAnsi="ＭＳ 明朝" w:eastAsia="ＭＳ 明朝" w:cs="ＭＳ 明朝"/>
-        </w:rPr>
-      </w:pPr>
-      <w:r>
-        <w:rPr>
-          <w:rFonts w:ascii="ＭＳ 明朝" w:hAnsi="ＭＳ 明朝" w:cs="ＭＳ 明朝" w:eastAsia="ＭＳ 明朝"/>
-        </w:rPr>
-        <w:t>平成</w:t>
-      </w:r>
-      <w:r>
-        <w:rPr/>
-        <w:t>13</w:t>
-      </w:r>
-      <w:r>
-        <w:rPr>
-          <w:rFonts w:ascii="ＭＳ 明朝" w:hAnsi="ＭＳ 明朝" w:cs="ＭＳ 明朝" w:eastAsia="ＭＳ 明朝"/>
-        </w:rPr>
-        <w:t>年</w:t>
-      </w:r>
-      <w:r>
-        <w:rPr/>
-        <w:t>12</w:t>
-      </w:r>
-      <w:r>
-        <w:rPr>
-          <w:rFonts w:ascii="ＭＳ 明朝" w:hAnsi="ＭＳ 明朝" w:cs="ＭＳ 明朝" w:eastAsia="ＭＳ 明朝"/>
-        </w:rPr>
-        <w:t>月</w:t>
-      </w:r>
-      <w:r>
-        <w:rPr/>
-        <w:t>31</w:t>
-      </w:r>
-      <w:r>
-        <w:rPr>
-          <w:rFonts w:ascii="ＭＳ 明朝" w:hAnsi="ＭＳ 明朝" w:cs="ＭＳ 明朝" w:eastAsia="ＭＳ 明朝"/>
-        </w:rPr>
-        <w:t>日から令和</w:t>
-      </w:r>
-      <w:r>
-        <w:rPr/>
-        <w:t>2</w:t>
-      </w:r>
-      <w:r>
-        <w:rPr>
-          <w:rFonts w:ascii="ＭＳ 明朝" w:hAnsi="ＭＳ 明朝" w:cs="ＭＳ 明朝" w:eastAsia="ＭＳ 明朝"/>
-        </w:rPr>
-        <w:t>年現在まで</w:t>
-      </w:r>
-    </w:p>
-    <w:p>
-      <w:pPr>
-        <w:pStyle w:val="3"/>
-        <w:numPr>
-          <w:ilvl w:val="2"/>
-          <w:numId w:val="2"/>
-        </w:numPr>
-        <w:rPr>
-          <w:rFonts w:ascii="ＭＳ 明朝" w:hAnsi="ＭＳ 明朝" w:eastAsia="ＭＳ 明朝" w:cs="ＭＳ 明朝"/>
-        </w:rPr>
-      </w:pPr>
-      <w:r>
-        <w:rPr>
-          <w:rFonts w:ascii="ＭＳ 明朝" w:hAnsi="ＭＳ 明朝" w:cs="ＭＳ 明朝" w:eastAsia="ＭＳ 明朝"/>
-        </w:rPr>
-        <w:t>金沢西警察署を通じた市場急配センターによるブログの削除要請</w:t>
-      </w:r>
-    </w:p>
-    <w:p>
-      <w:pPr>
-        <w:pStyle w:val="3"/>
-        <w:numPr>
-          <w:ilvl w:val="2"/>
-          <w:numId w:val="2"/>
-        </w:numPr>
-        <w:rPr/>
-      </w:pPr>
-      <w:r>
-        <w:rPr>
-          <w:rFonts w:ascii="ＭＳ 明朝" w:hAnsi="ＭＳ 明朝" w:cs="ＭＳ 明朝" w:eastAsia="ＭＳ 明朝"/>
-        </w:rPr>
-        <w:t>その他の関連事実</w:t>
-      </w:r>
-    </w:p>
-    <w:p>
-      <w:pPr>
-        <w:pStyle w:val="1"/>
-        <w:numPr>
-          <w:ilvl w:val="0"/>
-          <w:numId w:val="2"/>
-        </w:numPr>
-        <w:rPr>
-          <w:rFonts w:ascii="ＭＳ 明朝" w:hAnsi="ＭＳ 明朝" w:eastAsia="ＭＳ 明朝" w:cs="ＭＳ 明朝"/>
-        </w:rPr>
-      </w:pPr>
-      <w:r>
-        <w:rPr>
-          <w:rFonts w:ascii="ＭＳ 明朝" w:hAnsi="ＭＳ 明朝" w:cs="ＭＳ 明朝" w:eastAsia="ＭＳ 明朝"/>
-        </w:rPr>
-        <w:t>立証方法及びインターネットを利用した全面公開</w:t>
-      </w:r>
-    </w:p>
-    <w:p>
-      <w:pPr>
-        <w:pStyle w:val="2"/>
-        <w:numPr>
-          <w:ilvl w:val="1"/>
-          <w:numId w:val="2"/>
-        </w:numPr>
-        <w:rPr>
-          <w:rFonts w:ascii="ＭＳ 明朝" w:hAnsi="ＭＳ 明朝" w:eastAsia="ＭＳ 明朝" w:cs="ＭＳ 明朝"/>
-        </w:rPr>
-      </w:pPr>
-      <w:r>
-        <w:rPr>
-          <w:rFonts w:ascii="ＭＳ 明朝" w:hAnsi="ＭＳ 明朝" w:cs="ＭＳ 明朝" w:eastAsia="ＭＳ 明朝"/>
-        </w:rPr>
-        <w:t>書面の作成環境</w:t>
-      </w:r>
-    </w:p>
-    <w:p>
-      <w:pPr>
-        <w:pStyle w:val="3"/>
-        <w:numPr>
-          <w:ilvl w:val="2"/>
-          <w:numId w:val="2"/>
-        </w:numPr>
-        <w:rPr/>
-      </w:pPr>
-      <w:r>
-        <w:rPr/>
-        <w:t>Linux</w:t>
-      </w:r>
-    </w:p>
-    <w:p>
-      <w:pPr>
-        <w:pStyle w:val="3"/>
-        <w:numPr>
-          <w:ilvl w:val="2"/>
-          <w:numId w:val="2"/>
-        </w:numPr>
-        <w:rPr/>
-      </w:pPr>
-      <w:r>
-        <w:rPr/>
-        <w:t>Windows10</w:t>
-      </w:r>
-    </w:p>
-    <w:p>
-      <w:pPr>
-        <w:pStyle w:val="1"/>
-        <w:numPr>
-          <w:ilvl w:val="0"/>
-          <w:numId w:val="2"/>
-        </w:numPr>
-        <w:rPr>
-          <w:rFonts w:ascii="ＭＳ 明朝" w:hAnsi="ＭＳ 明朝" w:eastAsia="ＭＳ 明朝" w:cs="ＭＳ 明朝"/>
-        </w:rPr>
-      </w:pPr>
-      <w:r>
-        <w:rPr>
-          <w:rFonts w:ascii="ＭＳ 明朝" w:hAnsi="ＭＳ 明朝" w:cs="ＭＳ 明朝" w:eastAsia="ＭＳ 明朝"/>
-        </w:rPr>
-        <w:t>参考資料</w:t>
-      </w:r>
-    </w:p>
-    <w:p>
-      <w:pPr>
-        <w:pStyle w:val="2"/>
-        <w:numPr>
-          <w:ilvl w:val="1"/>
-          <w:numId w:val="2"/>
-        </w:numPr>
-        <w:rPr>
-          <w:rFonts w:ascii="ＭＳ 明朝" w:hAnsi="ＭＳ 明朝" w:eastAsia="ＭＳ 明朝" w:cs="ＭＳ 明朝"/>
-        </w:rPr>
-      </w:pPr>
-      <w:r>
-        <w:rPr>
-          <w:rFonts w:ascii="ＭＳ 明朝" w:hAnsi="ＭＳ 明朝" w:cs="ＭＳ 明朝" w:eastAsia="ＭＳ 明朝"/>
-        </w:rPr>
-        <w:t>弁護士</w:t>
-      </w:r>
-    </w:p>
-    <w:p>
-      <w:pPr>
-        <w:pStyle w:val="3"/>
-        <w:numPr>
-          <w:ilvl w:val="2"/>
-          <w:numId w:val="2"/>
-        </w:numPr>
-        <w:rPr/>
-      </w:pPr>
-      <w:r>
-        <w:rPr>
-          <w:rFonts w:ascii="ＭＳ 明朝" w:hAnsi="ＭＳ 明朝" w:cs="ＭＳ 明朝" w:eastAsia="ＭＳ 明朝"/>
-        </w:rPr>
-        <w:t>深澤諭史弁護士（第二東京弁護士会）</w:t>
-      </w:r>
-    </w:p>
-    <w:p>
-      <w:pPr>
-        <w:pStyle w:val="3"/>
-        <w:numPr>
-          <w:ilvl w:val="2"/>
-          <w:numId w:val="2"/>
-        </w:numPr>
-        <w:rPr/>
-      </w:pPr>
-      <w:r>
-        <w:rPr>
-          <w:rFonts w:ascii="ＭＳ 明朝" w:hAnsi="ＭＳ 明朝" w:cs="ＭＳ 明朝" w:eastAsia="ＭＳ 明朝"/>
-        </w:rPr>
-        <w:t>モトケンこと矢部善朗弁護士（京都弁護士会）</w:t>
-      </w:r>
-    </w:p>
-    <w:p>
-      <w:pPr>
-        <w:pStyle w:val="3"/>
-        <w:numPr>
-          <w:ilvl w:val="2"/>
-          <w:numId w:val="2"/>
-        </w:numPr>
-        <w:rPr/>
-      </w:pPr>
-      <w:r>
-        <w:rPr>
-          <w:rFonts w:ascii="ＭＳ 明朝" w:hAnsi="ＭＳ 明朝" w:cs="ＭＳ 明朝" w:eastAsia="ＭＳ 明朝"/>
-        </w:rPr>
-        <w:t>小倉秀夫弁護士（東京弁護士会）</w:t>
-      </w:r>
-    </w:p>
-    <w:p>
-      <w:pPr>
-        <w:pStyle w:val="2"/>
-        <w:numPr>
-          <w:ilvl w:val="1"/>
-          <w:numId w:val="2"/>
-        </w:numPr>
-        <w:rPr>
-          <w:rFonts w:ascii="ＭＳ 明朝" w:hAnsi="ＭＳ 明朝" w:eastAsia="ＭＳ 明朝" w:cs="ＭＳ 明朝"/>
-        </w:rPr>
-      </w:pPr>
-      <w:r>
-        <w:rPr>
-          <w:rFonts w:ascii="ＭＳ 明朝" w:hAnsi="ＭＳ 明朝" w:cs="ＭＳ 明朝" w:eastAsia="ＭＳ 明朝"/>
-        </w:rPr>
-        <w:t>刑事裁判・刑法・刑事訴訟法</w:t>
-      </w:r>
-    </w:p>
-    <w:p>
-      <w:pPr>
-        <w:pStyle w:val="3"/>
-        <w:numPr>
-          <w:ilvl w:val="2"/>
-          <w:numId w:val="2"/>
-        </w:numPr>
-        <w:rPr/>
-      </w:pPr>
-      <w:r>
-        <w:rPr>
-          <w:rFonts w:ascii="ＭＳ 明朝" w:hAnsi="ＭＳ 明朝" w:cs="ＭＳ 明朝" w:eastAsia="ＭＳ 明朝"/>
-        </w:rPr>
-        <w:t>非常上告</w:t>
-      </w:r>
-    </w:p>
-    <w:p>
-      <w:pPr>
-        <w:pStyle w:val="3"/>
-        <w:numPr>
-          <w:ilvl w:val="2"/>
-          <w:numId w:val="2"/>
-        </w:numPr>
-        <w:rPr/>
-      </w:pPr>
-      <w:r>
-        <w:rPr>
-          <w:rFonts w:ascii="ＭＳ 明朝" w:hAnsi="ＭＳ 明朝" w:cs="ＭＳ 明朝" w:eastAsia="ＭＳ 明朝"/>
-        </w:rPr>
-        <w:t>証拠の目的外使用</w:t>
-      </w:r>
-    </w:p>
-    <w:p>
-      <w:pPr>
-        <w:pStyle w:val="2"/>
-        <w:numPr>
-          <w:ilvl w:val="1"/>
-          <w:numId w:val="2"/>
-        </w:numPr>
-        <w:rPr>
-          <w:rFonts w:ascii="ＭＳ 明朝" w:hAnsi="ＭＳ 明朝" w:eastAsia="ＭＳ 明朝" w:cs="ＭＳ 明朝"/>
-        </w:rPr>
-      </w:pPr>
-      <w:r>
-        <w:rPr>
-          <w:rFonts w:ascii="ＭＳ 明朝" w:hAnsi="ＭＳ 明朝" w:cs="ＭＳ 明朝" w:eastAsia="ＭＳ 明朝"/>
-        </w:rPr>
-        <w:t>再審請求・再審</w:t>
-      </w:r>
-    </w:p>
-    <w:p>
-      <w:pPr>
-        <w:pStyle w:val="3"/>
-        <w:numPr>
-          <w:ilvl w:val="2"/>
-          <w:numId w:val="2"/>
-        </w:numPr>
-        <w:rPr>
-          <w:rFonts w:ascii="ＭＳ 明朝" w:hAnsi="ＭＳ 明朝" w:eastAsia="ＭＳ 明朝" w:cs="ＭＳ 明朝"/>
-        </w:rPr>
-      </w:pPr>
-      <w:r>
-        <w:rPr>
-          <w:rFonts w:ascii="ＭＳ 明朝" w:hAnsi="ＭＳ 明朝" w:cs="ＭＳ 明朝" w:eastAsia="ＭＳ 明朝"/>
-        </w:rPr>
-        <w:t>大崎事件</w:t>
-      </w:r>
-    </w:p>
-    <w:p>
-      <w:pPr>
-        <w:pStyle w:val="4"/>
-        <w:rPr>
-          <w:rFonts w:ascii="ＭＳ 明朝" w:hAnsi="ＭＳ 明朝" w:eastAsia="ＭＳ 明朝" w:cs="ＭＳ 明朝"/>
-        </w:rPr>
-      </w:pPr>
-      <w:r>
-        <w:rPr/>
-        <w:t>最近，大崎事件の発言を見かけないジャーナリストの江川紹子氏の「これはダメでせう。再審法の整備が急がれる。」というツイート</w:t>
-      </w:r>
-    </w:p>
-    <w:p>
-      <w:pPr>
-        <w:pStyle w:val="Style15"/>
-        <w:rPr>
-          <w:rFonts w:ascii="ＭＳ 明朝" w:hAnsi="ＭＳ 明朝" w:eastAsia="ＭＳ 明朝" w:cs="ＭＳ 明朝"/>
-        </w:rPr>
-      </w:pPr>
-      <w:r>
-        <w:rPr/>
-      </w:r>
-    </w:p>
-    <w:p>
-      <w:pPr>
-        <w:pStyle w:val="Style15"/>
-        <w:rPr>
-          <w:rFonts w:ascii="ＭＳ 明朝" w:hAnsi="ＭＳ 明朝" w:eastAsia="ＭＳ 明朝" w:cs="ＭＳ 明朝"/>
-        </w:rPr>
-      </w:pPr>
-      <w:r>
-        <w:rPr/>
-      </w:r>
-    </w:p>
-    <w:p>
-      <w:pPr>
-        <w:pStyle w:val="3"/>
-        <w:numPr>
-          <w:ilvl w:val="2"/>
-          <w:numId w:val="2"/>
-        </w:numPr>
-        <w:rPr/>
-      </w:pPr>
-      <w:r>
-        <w:rPr>
-          <w:rFonts w:ascii="ＭＳ 明朝" w:hAnsi="ＭＳ 明朝" w:cs="ＭＳ 明朝" w:eastAsia="ＭＳ 明朝"/>
-        </w:rPr>
-        <w:t>袴田事件</w:t>
-      </w:r>
-    </w:p>
-    <w:p>
-      <w:pPr>
-        <w:pStyle w:val="2"/>
-        <w:numPr>
-          <w:ilvl w:val="1"/>
-          <w:numId w:val="2"/>
-        </w:numPr>
-        <w:rPr/>
-      </w:pPr>
-      <w:r>
-        <w:rPr>
-          <w:rFonts w:ascii="ＭＳ 明朝" w:hAnsi="ＭＳ 明朝" w:cs="ＭＳ 明朝" w:eastAsia="ＭＳ 明朝"/>
-        </w:rPr>
-        <w:t>国家賠償・行政訴訟</w:t>
-      </w:r>
-    </w:p>
-    <w:p>
-      <w:pPr>
-        <w:pStyle w:val="2"/>
-        <w:numPr>
-          <w:ilvl w:val="1"/>
-          <w:numId w:val="2"/>
-        </w:numPr>
-        <w:rPr/>
-      </w:pPr>
-      <w:r>
-        <w:rPr>
-          <w:rFonts w:ascii="ＭＳ 明朝" w:hAnsi="ＭＳ 明朝" w:cs="ＭＳ 明朝" w:eastAsia="ＭＳ 明朝"/>
-        </w:rPr>
-        <w:t>事件・事故</w:t>
-      </w:r>
-    </w:p>
-    <w:p>
-      <w:pPr>
-        <w:pStyle w:val="2"/>
-        <w:numPr>
-          <w:ilvl w:val="1"/>
-          <w:numId w:val="2"/>
+          <w:numId w:val="3"/>
         </w:numPr>
         <w:spacing w:before="200" w:after="120"/>
         <w:rPr/>
@@ -2621,11 +2684,102 @@
       </w:pPr>
     </w:lvl>
   </w:abstractNum>
+  <w:abstractNum w:abstractNumId="3">
+    <w:lvl w:ilvl="0">
+      <w:start w:val="1"/>
+      <w:numFmt w:val="decimal"/>
+      <w:lvlText w:val="第%1."/>
+      <w:lvlJc w:val="left"/>
+      <w:pPr>
+        <w:ind w:left="0" w:hanging="0"/>
+      </w:pPr>
+    </w:lvl>
+    <w:lvl w:ilvl="1">
+      <w:start w:val="1"/>
+      <w:numFmt w:val="decimal"/>
+      <w:lvlText w:val="%2."/>
+      <w:lvlJc w:val="left"/>
+      <w:pPr>
+        <w:ind w:left="0" w:hanging="0"/>
+      </w:pPr>
+    </w:lvl>
+    <w:lvl w:ilvl="2">
+      <w:start w:val="1"/>
+      <w:numFmt w:val="decimal"/>
+      <w:lvlText w:val="(%3)."/>
+      <w:lvlJc w:val="left"/>
+      <w:pPr>
+        <w:ind w:left="0" w:hanging="0"/>
+      </w:pPr>
+    </w:lvl>
+    <w:lvl w:ilvl="3">
+      <w:start w:val="1"/>
+      <w:numFmt w:val="aiueoFullWidth"/>
+      <w:lvlText w:val="%4."/>
+      <w:lvlJc w:val="left"/>
+      <w:pPr>
+        <w:ind w:left="0" w:hanging="0"/>
+      </w:pPr>
+    </w:lvl>
+    <w:lvl w:ilvl="4">
+      <w:start w:val="1"/>
+      <w:numFmt w:val="none"/>
+      <w:suff w:val="nothing"/>
+      <w:lvlText w:val=""/>
+      <w:lvlJc w:val="left"/>
+      <w:pPr>
+        <w:ind w:left="0" w:hanging="0"/>
+      </w:pPr>
+    </w:lvl>
+    <w:lvl w:ilvl="5">
+      <w:start w:val="1"/>
+      <w:numFmt w:val="none"/>
+      <w:suff w:val="nothing"/>
+      <w:lvlText w:val=""/>
+      <w:lvlJc w:val="left"/>
+      <w:pPr>
+        <w:ind w:left="0" w:hanging="0"/>
+      </w:pPr>
+    </w:lvl>
+    <w:lvl w:ilvl="6">
+      <w:start w:val="1"/>
+      <w:numFmt w:val="none"/>
+      <w:suff w:val="nothing"/>
+      <w:lvlText w:val=""/>
+      <w:lvlJc w:val="left"/>
+      <w:pPr>
+        <w:ind w:left="0" w:hanging="0"/>
+      </w:pPr>
+    </w:lvl>
+    <w:lvl w:ilvl="7">
+      <w:start w:val="1"/>
+      <w:numFmt w:val="none"/>
+      <w:suff w:val="nothing"/>
+      <w:lvlText w:val=""/>
+      <w:lvlJc w:val="left"/>
+      <w:pPr>
+        <w:ind w:left="0" w:hanging="0"/>
+      </w:pPr>
+    </w:lvl>
+    <w:lvl w:ilvl="8">
+      <w:start w:val="1"/>
+      <w:numFmt w:val="none"/>
+      <w:suff w:val="nothing"/>
+      <w:lvlText w:val=""/>
+      <w:lvlJc w:val="left"/>
+      <w:pPr>
+        <w:ind w:left="0" w:hanging="0"/>
+      </w:pPr>
+    </w:lvl>
+  </w:abstractNum>
   <w:num w:numId="1">
     <w:abstractNumId w:val="1"/>
   </w:num>
   <w:num w:numId="2">
     <w:abstractNumId w:val="2"/>
+  </w:num>
+  <w:num w:numId="3">
+    <w:abstractNumId w:val="3"/>
   </w:num>
 </w:numbering>
 </file>
@@ -2635,9 +2789,8 @@
   <w:docDefaults>
     <w:rPrDefault>
       <w:rPr>
-        <w:rFonts w:ascii="Liberation Serif" w:hAnsi="Liberation Serif" w:eastAsia="游明朝" w:cs="FreeSans" w:eastAsiaTheme="minorEastAsia"/>
+        <w:rFonts w:ascii="Liberation Serif" w:hAnsi="Liberation Serif" w:eastAsia="" w:cs="FreeSans" w:eastAsiaTheme="minorEastAsia"/>
         <w:kern w:val="2"/>
-        <w:sz w:val="24"/>
         <w:szCs w:val="24"/>
         <w:lang w:val="en-US" w:eastAsia="ja-JP" w:bidi="hi-IN"/>
       </w:rPr>
@@ -3037,7 +3190,7 @@
       <w:jc w:val="left"/>
     </w:pPr>
     <w:rPr>
-      <w:rFonts w:eastAsia="Noto Serif CJK JP" w:ascii="Liberation Serif" w:hAnsi="Liberation Serif" w:cs="FreeSans"/>
+      <w:rFonts w:ascii="Liberation Serif" w:hAnsi="Liberation Serif" w:eastAsia="Noto Serif CJK JP" w:cs="FreeSans"/>
       <w:color w:val="auto"/>
       <w:kern w:val="2"/>
       <w:sz w:val="24"/>
@@ -3085,7 +3238,7 @@
     <w:rPr>
       <w:b/>
       <w:bCs/>
-      <w:color w:val="7B7B7B" w:themeColor="accent3" w:themeShade="bf"/>
+      <w:color w:val="D62E4E" w:themeShade="bf"/>
       <w:sz w:val="24"/>
       <w:szCs w:val="32"/>
     </w:rPr>

</xml_diff>